<commit_message>
Cristiano Per assement + improving conclusion
</commit_message>
<xml_diff>
--- a/docs/Report/Conclusion.docx
+++ b/docs/Report/Conclusion.docx
@@ -1,6 +1,6 @@
 
 <file path=word/document.xml><?xml version="1.0" encoding="utf-8"?>
-<w:document xmlns:wpc="http://schemas.microsoft.com/office/word/2010/wordprocessingCanvas" xmlns:mo="http://schemas.microsoft.com/office/mac/office/2008/main" xmlns:mc="http://schemas.openxmlformats.org/markup-compatibility/2006" xmlns:mv="urn:schemas-microsoft-com:mac:vml" xmlns:o="urn:schemas-microsoft-com:office:office" xmlns:r="http://schemas.openxmlformats.org/officeDocument/2006/relationships" xmlns:m="http://schemas.openxmlformats.org/officeDocument/2006/math" xmlns:v="urn:schemas-microsoft-com:vml" xmlns:wp14="http://schemas.microsoft.com/office/word/2010/wordprocessingDrawing" xmlns:wp="http://schemas.openxmlformats.org/drawingml/2006/wordprocessingDrawing" xmlns:w10="urn:schemas-microsoft-com:office:word" xmlns:w="http://schemas.openxmlformats.org/wordprocessingml/2006/main" xmlns:w14="http://schemas.microsoft.com/office/word/2010/wordml" xmlns:wpg="http://schemas.microsoft.com/office/word/2010/wordprocessingGroup" xmlns:wpi="http://schemas.microsoft.com/office/word/2010/wordprocessingInk" xmlns:wne="http://schemas.microsoft.com/office/word/2006/wordml" xmlns:wps="http://schemas.microsoft.com/office/word/2010/wordprocessingShape" mc:Ignorable="w14 wp14">
+<w:document xmlns:wpc="http://schemas.microsoft.com/office/word/2010/wordprocessingCanvas" xmlns:mc="http://schemas.openxmlformats.org/markup-compatibility/2006" xmlns:o="urn:schemas-microsoft-com:office:office" xmlns:r="http://schemas.openxmlformats.org/officeDocument/2006/relationships" xmlns:m="http://schemas.openxmlformats.org/officeDocument/2006/math" xmlns:v="urn:schemas-microsoft-com:vml" xmlns:wp14="http://schemas.microsoft.com/office/word/2010/wordprocessingDrawing" xmlns:wp="http://schemas.openxmlformats.org/drawingml/2006/wordprocessingDrawing" xmlns:w10="urn:schemas-microsoft-com:office:word" xmlns:w="http://schemas.openxmlformats.org/wordprocessingml/2006/main" xmlns:w14="http://schemas.microsoft.com/office/word/2010/wordml" xmlns:w15="http://schemas.microsoft.com/office/word/2012/wordml" xmlns:wpg="http://schemas.microsoft.com/office/word/2010/wordprocessingGroup" xmlns:wpi="http://schemas.microsoft.com/office/word/2010/wordprocessingInk" xmlns:wne="http://schemas.microsoft.com/office/word/2006/wordml" xmlns:wps="http://schemas.microsoft.com/office/word/2010/wordprocessingShape" mc:Ignorable="w14 w15 wp14">
   <w:body>
     <w:p>
       <w:pPr>
@@ -50,7 +50,73 @@
           <w:sz w:val="24"/>
           <w:szCs w:val="24"/>
         </w:rPr>
-        <w:t xml:space="preserve">In conclusion Warehouse database system stores and manages current and historical data over the time, therefore accumulative data </w:t>
+        <w:t>In conclusion</w:t>
+      </w:r>
+      <w:r>
+        <w:rPr>
+          <w:rStyle w:val="SubtleEmphasis"/>
+          <w:rFonts w:ascii="Arial" w:hAnsi="Arial" w:cs="Arial"/>
+          <w:i w:val="0"/>
+          <w:color w:val="auto"/>
+          <w:sz w:val="24"/>
+          <w:szCs w:val="24"/>
+        </w:rPr>
+        <w:t>,</w:t>
+      </w:r>
+      <w:r>
+        <w:rPr>
+          <w:rStyle w:val="SubtleEmphasis"/>
+          <w:rFonts w:ascii="Arial" w:hAnsi="Arial" w:cs="Arial"/>
+          <w:i w:val="0"/>
+          <w:color w:val="auto"/>
+          <w:sz w:val="24"/>
+          <w:szCs w:val="24"/>
+        </w:rPr>
+        <w:t xml:space="preserve"> </w:t>
+      </w:r>
+      <w:r>
+        <w:rPr>
+          <w:rStyle w:val="SubtleEmphasis"/>
+          <w:rFonts w:ascii="Arial" w:hAnsi="Arial" w:cs="Arial"/>
+          <w:i w:val="0"/>
+          <w:color w:val="auto"/>
+          <w:sz w:val="24"/>
+          <w:szCs w:val="24"/>
+        </w:rPr>
+        <w:t xml:space="preserve">Data </w:t>
+      </w:r>
+      <w:r>
+        <w:rPr>
+          <w:rStyle w:val="SubtleEmphasis"/>
+          <w:rFonts w:ascii="Arial" w:hAnsi="Arial" w:cs="Arial"/>
+          <w:i w:val="0"/>
+          <w:color w:val="auto"/>
+          <w:sz w:val="24"/>
+          <w:szCs w:val="24"/>
+        </w:rPr>
+        <w:t>Warehouse system</w:t>
+      </w:r>
+      <w:r>
+        <w:rPr>
+          <w:rStyle w:val="SubtleEmphasis"/>
+          <w:rFonts w:ascii="Arial" w:hAnsi="Arial" w:cs="Arial"/>
+          <w:i w:val="0"/>
+          <w:color w:val="auto"/>
+          <w:sz w:val="24"/>
+          <w:szCs w:val="24"/>
+        </w:rPr>
+        <w:t>s store and manage</w:t>
+      </w:r>
+      <w:r>
+        <w:rPr>
+          <w:rStyle w:val="SubtleEmphasis"/>
+          <w:rFonts w:ascii="Arial" w:hAnsi="Arial" w:cs="Arial"/>
+          <w:i w:val="0"/>
+          <w:color w:val="auto"/>
+          <w:sz w:val="24"/>
+          <w:szCs w:val="24"/>
+        </w:rPr>
+        <w:t xml:space="preserve"> current and historical data over the time, therefore accumulative data </w:t>
       </w:r>
       <w:r>
         <w:rPr>
@@ -687,23 +753,151 @@
           <w:sz w:val="24"/>
           <w:szCs w:val="24"/>
         </w:rPr>
-        <w:t xml:space="preserve">During this IT users of the data warehouse might have data duplication and referential integrity with in the marts, which could </w:t>
-      </w:r>
-      <w:r>
-        <w:rPr>
-          <w:rFonts w:ascii="Arial" w:hAnsi="Arial"/>
-          <w:sz w:val="24"/>
-          <w:szCs w:val="24"/>
-        </w:rPr>
-        <w:t>add to more cost to maintain these</w:t>
-      </w:r>
-      <w:r>
-        <w:rPr>
-          <w:rFonts w:ascii="Arial" w:hAnsi="Arial"/>
-          <w:sz w:val="24"/>
-          <w:szCs w:val="24"/>
-        </w:rPr>
-        <w:t xml:space="preserve"> data marts.</w:t>
+        <w:t xml:space="preserve">During </w:t>
+      </w:r>
+      <w:r>
+        <w:rPr>
+          <w:rFonts w:ascii="Arial" w:hAnsi="Arial"/>
+          <w:sz w:val="24"/>
+          <w:szCs w:val="24"/>
+        </w:rPr>
+        <w:t xml:space="preserve">the years </w:t>
+      </w:r>
+      <w:r>
+        <w:rPr>
+          <w:rFonts w:ascii="Arial" w:hAnsi="Arial"/>
+          <w:sz w:val="24"/>
+          <w:szCs w:val="24"/>
+        </w:rPr>
+        <w:t xml:space="preserve">of </w:t>
+      </w:r>
+      <w:r>
+        <w:rPr>
+          <w:rFonts w:ascii="Arial" w:hAnsi="Arial"/>
+          <w:sz w:val="24"/>
+          <w:szCs w:val="24"/>
+        </w:rPr>
+        <w:t xml:space="preserve">using the data warehouse, it </w:t>
+      </w:r>
+      <w:r>
+        <w:rPr>
+          <w:rFonts w:ascii="Arial" w:hAnsi="Arial"/>
+          <w:sz w:val="24"/>
+          <w:szCs w:val="24"/>
+        </w:rPr>
+        <w:t>might have data duplication</w:t>
+      </w:r>
+      <w:r>
+        <w:rPr>
+          <w:rFonts w:ascii="Arial" w:hAnsi="Arial"/>
+          <w:sz w:val="24"/>
+          <w:szCs w:val="24"/>
+        </w:rPr>
+        <w:t xml:space="preserve"> and referential integrity with</w:t>
+      </w:r>
+      <w:r>
+        <w:rPr>
+          <w:rFonts w:ascii="Arial" w:hAnsi="Arial"/>
+          <w:sz w:val="24"/>
+          <w:szCs w:val="24"/>
+        </w:rPr>
+        <w:t xml:space="preserve">in the </w:t>
+      </w:r>
+      <w:r>
+        <w:rPr>
+          <w:rFonts w:ascii="Arial" w:hAnsi="Arial"/>
+          <w:sz w:val="24"/>
+          <w:szCs w:val="24"/>
+        </w:rPr>
+        <w:t xml:space="preserve">data </w:t>
+      </w:r>
+      <w:r>
+        <w:rPr>
+          <w:rFonts w:ascii="Arial" w:hAnsi="Arial"/>
+          <w:sz w:val="24"/>
+          <w:szCs w:val="24"/>
+        </w:rPr>
+        <w:t xml:space="preserve">marts, which could </w:t>
+      </w:r>
+      <w:r>
+        <w:rPr>
+          <w:rFonts w:ascii="Arial" w:hAnsi="Arial"/>
+          <w:sz w:val="24"/>
+          <w:szCs w:val="24"/>
+        </w:rPr>
+        <w:t xml:space="preserve">increase the cost </w:t>
+      </w:r>
+      <w:r>
+        <w:rPr>
+          <w:rFonts w:ascii="Arial" w:hAnsi="Arial"/>
+          <w:sz w:val="24"/>
+          <w:szCs w:val="24"/>
+        </w:rPr>
+        <w:t xml:space="preserve">to maintain </w:t>
+      </w:r>
+      <w:r>
+        <w:rPr>
+          <w:rFonts w:ascii="Arial" w:hAnsi="Arial"/>
+          <w:sz w:val="24"/>
+          <w:szCs w:val="24"/>
+        </w:rPr>
+        <w:t>it</w:t>
+      </w:r>
+      <w:r>
+        <w:rPr>
+          <w:rFonts w:ascii="Arial" w:hAnsi="Arial"/>
+          <w:sz w:val="24"/>
+          <w:szCs w:val="24"/>
+        </w:rPr>
+        <w:t>.</w:t>
+      </w:r>
+      <w:r>
+        <w:rPr>
+          <w:rFonts w:ascii="Arial" w:hAnsi="Arial"/>
+          <w:sz w:val="24"/>
+          <w:szCs w:val="24"/>
+        </w:rPr>
+        <w:t xml:space="preserve"> </w:t>
+      </w:r>
+      <w:r>
+        <w:rPr>
+          <w:rFonts w:ascii="Arial" w:hAnsi="Arial"/>
+          <w:sz w:val="24"/>
+          <w:szCs w:val="24"/>
+        </w:rPr>
+        <w:t>These cost</w:t>
+      </w:r>
+      <w:r>
+        <w:rPr>
+          <w:rFonts w:ascii="Arial" w:hAnsi="Arial"/>
+          <w:sz w:val="24"/>
+          <w:szCs w:val="24"/>
+        </w:rPr>
+        <w:t>s</w:t>
+      </w:r>
+      <w:r>
+        <w:rPr>
+          <w:rFonts w:ascii="Arial" w:hAnsi="Arial"/>
+          <w:sz w:val="24"/>
+          <w:szCs w:val="24"/>
+        </w:rPr>
+        <w:t xml:space="preserve"> are </w:t>
+      </w:r>
+      <w:r>
+        <w:rPr>
+          <w:rFonts w:ascii="Arial" w:hAnsi="Arial"/>
+          <w:sz w:val="24"/>
+          <w:szCs w:val="24"/>
+        </w:rPr>
+        <w:t xml:space="preserve">the </w:t>
+      </w:r>
+      <w:r>
+        <w:rPr>
+          <w:rFonts w:ascii="Arial" w:hAnsi="Arial"/>
+          <w:sz w:val="24"/>
+          <w:szCs w:val="24"/>
+        </w:rPr>
+        <w:t>down side to most companies and can be overcome only by intelligently approaching the problem.</w:t>
       </w:r>
     </w:p>
     <w:p>
@@ -721,7 +915,7 @@
           <w:sz w:val="24"/>
           <w:szCs w:val="24"/>
         </w:rPr>
-        <w:t>These cost are down side to most companies and can be overcome only by intelligently approaching the problem of costs.</w:t>
+        <w:t>There are solutions for these issues and they will continue to be work on and many to date do actually now consolidate there performance loading, compression, backups encryption and the utilisation of guidelines and principals for users like quality of services and other resources shared by management for there databases.</w:t>
       </w:r>
     </w:p>
     <w:p>
@@ -733,14 +927,6 @@
           <w:szCs w:val="24"/>
         </w:rPr>
       </w:pPr>
-      <w:r>
-        <w:rPr>
-          <w:rFonts w:ascii="Arial" w:hAnsi="Arial"/>
-          <w:sz w:val="24"/>
-          <w:szCs w:val="24"/>
-        </w:rPr>
-        <w:t>There are solutions for these issues and they will continue to be work on and many to date do actually now consolidate there performance loading, compression, backups encryption and the utilisation of guidelines and principals for users like quality of services and other resources shared by management for there databases.</w:t>
-      </w:r>
     </w:p>
     <w:p>
       <w:pPr>
@@ -751,226 +937,316 @@
           <w:szCs w:val="24"/>
         </w:rPr>
       </w:pPr>
+      <w:r>
+        <w:rPr>
+          <w:rFonts w:ascii="Arial" w:hAnsi="Arial"/>
+          <w:sz w:val="24"/>
+          <w:szCs w:val="24"/>
+        </w:rPr>
+        <w:lastRenderedPageBreak/>
+        <w:t xml:space="preserve">The biggest problem </w:t>
+      </w:r>
+      <w:r>
+        <w:rPr>
+          <w:rFonts w:ascii="Arial" w:hAnsi="Arial"/>
+          <w:sz w:val="24"/>
+          <w:szCs w:val="24"/>
+        </w:rPr>
+        <w:t>facing D</w:t>
+      </w:r>
+      <w:r>
+        <w:rPr>
+          <w:rFonts w:ascii="Arial" w:hAnsi="Arial"/>
+          <w:sz w:val="24"/>
+          <w:szCs w:val="24"/>
+        </w:rPr>
+        <w:t xml:space="preserve">ata </w:t>
+      </w:r>
+      <w:r>
+        <w:rPr>
+          <w:rFonts w:ascii="Arial" w:hAnsi="Arial"/>
+          <w:sz w:val="24"/>
+          <w:szCs w:val="24"/>
+        </w:rPr>
+        <w:t>W</w:t>
+      </w:r>
+      <w:r>
+        <w:rPr>
+          <w:rFonts w:ascii="Arial" w:hAnsi="Arial"/>
+          <w:sz w:val="24"/>
+          <w:szCs w:val="24"/>
+        </w:rPr>
+        <w:t>arehouse</w:t>
+      </w:r>
+      <w:r>
+        <w:rPr>
+          <w:rFonts w:ascii="Arial" w:hAnsi="Arial"/>
+          <w:sz w:val="24"/>
+          <w:szCs w:val="24"/>
+        </w:rPr>
+        <w:t xml:space="preserve">s </w:t>
+      </w:r>
+      <w:r>
+        <w:rPr>
+          <w:rFonts w:ascii="Arial" w:hAnsi="Arial"/>
+          <w:sz w:val="24"/>
+          <w:szCs w:val="24"/>
+        </w:rPr>
+        <w:t>(</w:t>
+      </w:r>
+      <w:proofErr w:type="spellStart"/>
+      <w:r>
+        <w:rPr>
+          <w:rFonts w:ascii="Arial" w:hAnsi="Arial"/>
+          <w:sz w:val="24"/>
+          <w:szCs w:val="24"/>
+        </w:rPr>
+        <w:t>DWs</w:t>
+      </w:r>
+      <w:proofErr w:type="spellEnd"/>
+      <w:r>
+        <w:rPr>
+          <w:rFonts w:ascii="Arial" w:hAnsi="Arial"/>
+          <w:sz w:val="24"/>
+          <w:szCs w:val="24"/>
+        </w:rPr>
+        <w:t xml:space="preserve">) </w:t>
+      </w:r>
+      <w:r>
+        <w:rPr>
+          <w:rFonts w:ascii="Arial" w:hAnsi="Arial"/>
+          <w:sz w:val="24"/>
+          <w:szCs w:val="24"/>
+        </w:rPr>
+        <w:t xml:space="preserve">is </w:t>
+      </w:r>
+      <w:r>
+        <w:rPr>
+          <w:rFonts w:ascii="Arial" w:hAnsi="Arial"/>
+          <w:sz w:val="24"/>
+          <w:szCs w:val="24"/>
+        </w:rPr>
+        <w:t xml:space="preserve">the </w:t>
+      </w:r>
+      <w:r>
+        <w:rPr>
+          <w:rFonts w:ascii="Arial" w:hAnsi="Arial"/>
+          <w:sz w:val="24"/>
+          <w:szCs w:val="24"/>
+        </w:rPr>
+        <w:t>exponentially</w:t>
+      </w:r>
+      <w:r>
+        <w:rPr>
+          <w:rFonts w:ascii="Arial" w:hAnsi="Arial"/>
+          <w:sz w:val="24"/>
+          <w:szCs w:val="24"/>
+        </w:rPr>
+        <w:t xml:space="preserve"> growing </w:t>
+      </w:r>
+      <w:r>
+        <w:rPr>
+          <w:rFonts w:ascii="Arial" w:hAnsi="Arial"/>
+          <w:sz w:val="24"/>
+          <w:szCs w:val="24"/>
+        </w:rPr>
+        <w:t xml:space="preserve">of </w:t>
+      </w:r>
+      <w:r>
+        <w:rPr>
+          <w:rFonts w:ascii="Arial" w:hAnsi="Arial"/>
+          <w:sz w:val="24"/>
+          <w:szCs w:val="24"/>
+        </w:rPr>
+        <w:t>data</w:t>
+      </w:r>
+      <w:r>
+        <w:rPr>
+          <w:rFonts w:ascii="Arial" w:hAnsi="Arial"/>
+          <w:sz w:val="24"/>
+          <w:szCs w:val="24"/>
+        </w:rPr>
+        <w:t xml:space="preserve"> over the time, thus data processing </w:t>
+      </w:r>
+      <w:r>
+        <w:rPr>
+          <w:rFonts w:ascii="Arial" w:hAnsi="Arial"/>
+          <w:sz w:val="24"/>
+          <w:szCs w:val="24"/>
+        </w:rPr>
+        <w:t>beca</w:t>
+      </w:r>
+      <w:r>
+        <w:rPr>
+          <w:rFonts w:ascii="Arial" w:hAnsi="Arial"/>
+          <w:sz w:val="24"/>
+          <w:szCs w:val="24"/>
+        </w:rPr>
+        <w:t>me more time consuming procedure.</w:t>
+      </w:r>
+      <w:r>
+        <w:rPr>
+          <w:rFonts w:ascii="Arial" w:hAnsi="Arial"/>
+          <w:sz w:val="24"/>
+          <w:szCs w:val="24"/>
+        </w:rPr>
+        <w:t xml:space="preserve"> On the other hand DWs is enterprise driven environment, </w:t>
+      </w:r>
+      <w:r>
+        <w:rPr>
+          <w:rFonts w:ascii="Arial" w:hAnsi="Arial"/>
+          <w:sz w:val="24"/>
+          <w:szCs w:val="24"/>
+        </w:rPr>
+        <w:t xml:space="preserve">and application end users </w:t>
+      </w:r>
+      <w:r>
+        <w:rPr>
+          <w:rFonts w:ascii="Arial" w:hAnsi="Arial"/>
+          <w:sz w:val="24"/>
+          <w:szCs w:val="24"/>
+        </w:rPr>
+        <w:t>requires advance</w:t>
+      </w:r>
+      <w:r>
+        <w:rPr>
+          <w:rFonts w:ascii="Arial" w:hAnsi="Arial"/>
+          <w:sz w:val="24"/>
+          <w:szCs w:val="24"/>
+        </w:rPr>
+        <w:t xml:space="preserve"> </w:t>
+      </w:r>
+      <w:r>
+        <w:rPr>
+          <w:rFonts w:ascii="Arial" w:hAnsi="Arial"/>
+          <w:sz w:val="24"/>
+          <w:szCs w:val="24"/>
+        </w:rPr>
+        <w:t>training to</w:t>
+      </w:r>
+      <w:bookmarkStart w:id="1" w:name="_GoBack"/>
+      <w:bookmarkEnd w:id="1"/>
+      <w:r>
+        <w:rPr>
+          <w:rFonts w:ascii="Arial" w:hAnsi="Arial"/>
+          <w:sz w:val="24"/>
+          <w:szCs w:val="24"/>
+        </w:rPr>
+        <w:t xml:space="preserve"> get familiar and skilled with available </w:t>
+      </w:r>
+      <w:r>
+        <w:rPr>
+          <w:rFonts w:ascii="Arial" w:hAnsi="Arial"/>
+          <w:sz w:val="24"/>
+          <w:szCs w:val="24"/>
+        </w:rPr>
+        <w:t>technology</w:t>
+      </w:r>
+      <w:r>
+        <w:rPr>
+          <w:rFonts w:ascii="Arial" w:hAnsi="Arial"/>
+          <w:sz w:val="24"/>
+          <w:szCs w:val="24"/>
+        </w:rPr>
+        <w:t xml:space="preserve"> </w:t>
+      </w:r>
+      <w:r>
+        <w:rPr>
+          <w:rFonts w:ascii="Arial" w:hAnsi="Arial"/>
+          <w:sz w:val="24"/>
+          <w:szCs w:val="24"/>
+        </w:rPr>
+        <w:fldChar w:fldCharType="begin" w:fldLock="1"/>
+      </w:r>
+      <w:r>
+        <w:rPr>
+          <w:rFonts w:ascii="Arial" w:hAnsi="Arial"/>
+          <w:sz w:val="24"/>
+          <w:szCs w:val="24"/>
+        </w:rPr>
+        <w:instrText>ADDIN CSL_CITATION { "citationItems" : [ { "id" : "ITEM-1", "itemData" : { "ISSN" : "14502275", "abstract" : "The aim of this research is to identify and classify the main issues and challenges facing different business organizations when implementing Data Warehouse (DW) technologies. This is highly significant given the theoretical and practical implications and importance of such technologies. It is also important to highlight these challenges given the scarcity of research in this domain despite its value. To determine DW issues and challenges, a qualitative research methodology was followed. A semi-structured interview protocol was used with 17 DW project managers and seniors' members. The gathered data were analyzed by utilizing a bottom-up content analysis technique where content is coded and classified thematically so as to let concepts emerge naturally. The study results show that DW issues and challenges are both managerial/organizational and technological. According to the results of the study, the main managerial/organizational DW challenges are: (1) management commitment and support; (2) project champion; (3) user involvement and participation; and (4) team skills and composition, whereas the technological challenges are: (1) the selection of DW architecture; (2) the creation of the enterprise schema; (3) data integration and scalability; (4) data quality; (5) the design of human-computer interfaces; (6) mining the DW; (7) security and privacy risks; and (8) networks and telecommunications. [ABSTRACT FROM AUTHOR]", "author" : [ { "dropping-particle" : "", "family" : "Al-Debei", "given" : "Mutaz M", "non-dropping-particle" : "", "parse-names" : false, "suffix" : "" } ], "container-title" : "European Journal of Economics, Finance &amp; Administrative Sciences", "id" : "ITEM-1", "issue" : "33", "issued" : { "date-parts" : [ [ "2011" ] ] }, "page" : "153-166", "publisher" : "EuroJournals, Inc.", "title" : "Data Warehouse as a Backbone for Business Intelligence: Issues and Challenges.", "type" : "article-journal" }, "uris" : [ "http://www.mendeley.com/documents/?uuid=fc8a5564-6f7e-465e-9dfc-49e5a647d2b2" ] } ], "mendeley" : { "formattedCitation" : "(Al-Debei 2011)", "manualFormatting" : "(Al-Debei, 2011)", "plainTextFormattedCitation" : "(Al-Debei 2011)", "previouslyFormattedCitation" : "(Al-Debei 2011)" }, "properties" : { "noteIndex" : 0 }, "schema" : "https://github.com/citation-style-language/schema/raw/master/csl-citation.json" }</w:instrText>
+      </w:r>
+      <w:r>
+        <w:rPr>
+          <w:rFonts w:ascii="Arial" w:hAnsi="Arial"/>
+          <w:sz w:val="24"/>
+          <w:szCs w:val="24"/>
+        </w:rPr>
+        <w:fldChar w:fldCharType="separate"/>
+      </w:r>
+      <w:r>
+        <w:rPr>
+          <w:rFonts w:ascii="Arial" w:hAnsi="Arial"/>
+          <w:noProof/>
+          <w:sz w:val="24"/>
+          <w:szCs w:val="24"/>
+        </w:rPr>
+        <w:t>(Al-Debei, 2011)</w:t>
+      </w:r>
+      <w:r>
+        <w:rPr>
+          <w:rFonts w:ascii="Arial" w:hAnsi="Arial"/>
+          <w:sz w:val="24"/>
+          <w:szCs w:val="24"/>
+        </w:rPr>
+        <w:fldChar w:fldCharType="end"/>
+      </w:r>
+      <w:r>
+        <w:rPr>
+          <w:rFonts w:ascii="Arial" w:hAnsi="Arial"/>
+          <w:sz w:val="24"/>
+          <w:szCs w:val="24"/>
+        </w:rPr>
+        <w:t>.</w:t>
+      </w:r>
+      <w:r>
+        <w:rPr>
+          <w:rFonts w:ascii="Arial" w:hAnsi="Arial"/>
+          <w:sz w:val="24"/>
+          <w:szCs w:val="24"/>
+        </w:rPr>
+        <w:t xml:space="preserve"> </w:t>
+      </w:r>
+      <w:r>
+        <w:rPr>
+          <w:rFonts w:ascii="Arial" w:hAnsi="Arial"/>
+          <w:sz w:val="24"/>
+          <w:szCs w:val="24"/>
+        </w:rPr>
+        <w:t xml:space="preserve"> The constantly growing data</w:t>
+      </w:r>
+      <w:r>
+        <w:rPr>
+          <w:rFonts w:ascii="Arial" w:hAnsi="Arial"/>
+          <w:sz w:val="24"/>
+          <w:szCs w:val="24"/>
+        </w:rPr>
+        <w:t xml:space="preserve"> </w:t>
+      </w:r>
+      <w:r>
+        <w:rPr>
+          <w:rFonts w:ascii="Arial" w:hAnsi="Arial"/>
+          <w:sz w:val="24"/>
+          <w:szCs w:val="24"/>
+        </w:rPr>
+        <w:t>effects system vulnerability, such as the data leaks and data security, thus requires advance system monitoring and maintaining.</w:t>
+      </w:r>
     </w:p>
     <w:p>
       <w:pPr>
-        <w:jc w:val="both"/>
-        <w:rPr>
-          <w:rFonts w:ascii="Arial" w:hAnsi="Arial"/>
-          <w:sz w:val="24"/>
-          <w:szCs w:val="24"/>
-        </w:rPr>
-      </w:pPr>
-      <w:r>
-        <w:rPr>
-          <w:rFonts w:ascii="Arial" w:hAnsi="Arial"/>
-          <w:sz w:val="24"/>
-          <w:szCs w:val="24"/>
-        </w:rPr>
-        <w:t xml:space="preserve">The biggest problem </w:t>
-      </w:r>
-      <w:r>
-        <w:rPr>
-          <w:rFonts w:ascii="Arial" w:hAnsi="Arial"/>
-          <w:sz w:val="24"/>
-          <w:szCs w:val="24"/>
-        </w:rPr>
-        <w:t xml:space="preserve">facing DWs is </w:t>
-      </w:r>
-      <w:r>
-        <w:rPr>
-          <w:rFonts w:ascii="Arial" w:hAnsi="Arial"/>
-          <w:sz w:val="24"/>
-          <w:szCs w:val="24"/>
-        </w:rPr>
-        <w:t>exponentially</w:t>
-      </w:r>
-      <w:r>
-        <w:rPr>
-          <w:rFonts w:ascii="Arial" w:hAnsi="Arial"/>
-          <w:sz w:val="24"/>
-          <w:szCs w:val="24"/>
-        </w:rPr>
-        <w:t xml:space="preserve"> growing data</w:t>
-      </w:r>
-      <w:r>
-        <w:rPr>
-          <w:rFonts w:ascii="Arial" w:hAnsi="Arial"/>
-          <w:sz w:val="24"/>
-          <w:szCs w:val="24"/>
-        </w:rPr>
-        <w:t xml:space="preserve"> over the time, thus data processing </w:t>
-      </w:r>
-      <w:r>
-        <w:rPr>
-          <w:rFonts w:ascii="Arial" w:hAnsi="Arial"/>
-          <w:sz w:val="24"/>
-          <w:szCs w:val="24"/>
-        </w:rPr>
-        <w:t>beca</w:t>
-      </w:r>
-      <w:r>
-        <w:rPr>
-          <w:rFonts w:ascii="Arial" w:hAnsi="Arial"/>
-          <w:sz w:val="24"/>
-          <w:szCs w:val="24"/>
-        </w:rPr>
-        <w:t>me more time consuming procedure.</w:t>
-      </w:r>
-      <w:r>
-        <w:rPr>
-          <w:rFonts w:ascii="Arial" w:hAnsi="Arial"/>
-          <w:sz w:val="24"/>
-          <w:szCs w:val="24"/>
-        </w:rPr>
-        <w:t xml:space="preserve"> On the other hand DWs is enterprise driven environment, </w:t>
-      </w:r>
-      <w:r>
-        <w:rPr>
-          <w:rFonts w:ascii="Arial" w:hAnsi="Arial"/>
-          <w:sz w:val="24"/>
-          <w:szCs w:val="24"/>
-        </w:rPr>
-        <w:t xml:space="preserve">and application end users </w:t>
-      </w:r>
-      <w:r>
-        <w:rPr>
-          <w:rFonts w:ascii="Arial" w:hAnsi="Arial"/>
-          <w:sz w:val="24"/>
-          <w:szCs w:val="24"/>
-        </w:rPr>
-        <w:t>requires advance</w:t>
-      </w:r>
-      <w:r>
-        <w:rPr>
-          <w:rFonts w:ascii="Arial" w:hAnsi="Arial"/>
-          <w:sz w:val="24"/>
-          <w:szCs w:val="24"/>
-        </w:rPr>
-        <w:t xml:space="preserve"> </w:t>
-      </w:r>
-      <w:r>
-        <w:rPr>
-          <w:rFonts w:ascii="Arial" w:hAnsi="Arial"/>
-          <w:sz w:val="24"/>
-          <w:szCs w:val="24"/>
-        </w:rPr>
-        <w:t>training to</w:t>
-      </w:r>
-      <w:r>
-        <w:rPr>
-          <w:rFonts w:ascii="Arial" w:hAnsi="Arial"/>
-          <w:sz w:val="24"/>
-          <w:szCs w:val="24"/>
-        </w:rPr>
-        <w:t xml:space="preserve"> get familiar and skilled with available </w:t>
-      </w:r>
-      <w:r>
-        <w:rPr>
-          <w:rFonts w:ascii="Arial" w:hAnsi="Arial"/>
-          <w:sz w:val="24"/>
-          <w:szCs w:val="24"/>
-        </w:rPr>
-        <w:t>technology</w:t>
-      </w:r>
-      <w:r>
-        <w:rPr>
-          <w:rFonts w:ascii="Arial" w:hAnsi="Arial"/>
-          <w:sz w:val="24"/>
-          <w:szCs w:val="24"/>
-        </w:rPr>
-        <w:t xml:space="preserve"> </w:t>
-      </w:r>
-      <w:r>
-        <w:rPr>
-          <w:rFonts w:ascii="Arial" w:hAnsi="Arial"/>
-          <w:sz w:val="24"/>
-          <w:szCs w:val="24"/>
-        </w:rPr>
-        <w:fldChar w:fldCharType="begin" w:fldLock="1"/>
-      </w:r>
-      <w:r>
-        <w:rPr>
-          <w:rFonts w:ascii="Arial" w:hAnsi="Arial"/>
-          <w:sz w:val="24"/>
-          <w:szCs w:val="24"/>
-        </w:rPr>
-        <w:instrText>ADDIN CSL_CITATION { "citationItems" : [ { "id" : "ITEM-1", "itemData" : { "ISSN" : "14502275", "abstract" : "The aim of this research is to identify and classify the main issues and challenges facing different business organizations when implementing Data Warehouse (DW) technologies. This is highly significant given the theoretical and practical implications and importance of such technologies. It is also important to highlight these challenges given the scarcity of research in this domain despite its value. To determine DW issues and challenges, a qualitative research methodology was followed. A semi-structured interview protocol was used with 17 DW project managers and seniors' members. The gathered data were analyzed by utilizing a bottom-up content analysis technique where content is coded and classified thematically so as to let concepts emerge naturally. The study results show that DW issues and challenges are both managerial/organizational and technological. According to the results of the study, the main managerial/organizational DW challenges are: (1) management commitment and support; (2) project champion; (3) user involvement and participation; and (4) team skills and composition, whereas the technological challenges are: (1) the selection of DW architecture; (2) the creation of the enterprise schema; (3) data integration and scalability; (4) data quality; (5) the design of human-computer interfaces; (6) mining the DW; (7) security and privacy risks; and (8) networks and telecommunications. [ABSTRACT FROM AUTHOR]", "author" : [ { "dropping-particle" : "", "family" : "Al-Debei", "given" : "Mutaz M", "non-dropping-particle" : "", "parse-names" : false, "suffix" : "" } ], "container-title" : "European Journal of Economics, Finance &amp; Administrative Sciences", "id" : "ITEM-1", "issue" : "33", "issued" : { "date-parts" : [ [ "2011" ] ] }, "page" : "153-166", "publisher" : "EuroJournals, Inc.", "title" : "Data Warehouse as a Backbone for Business Intelligence: Issues and Challenges.", "type" : "article-journal" }, "uris" : [ "http://www.mendeley.com/documents/?uuid=fc8a5564-6f7e-465e-9dfc-49e5a647d2b2" ] } ], "mendeley" : { "formattedCitation" : "(Al-Debei 2011)", "manualFormatting" : "(Al-Debei, 2011)", "plainTextFormattedCitation" : "(Al-Debei 2011)", "previouslyFormattedCitation" : "(Al-Debei 2011)" }, "properties" : { "noteIndex" : 0 }, "schema" : "https://github.com/citation-style-language/schema/raw/master/csl-citation.json" }</w:instrText>
-      </w:r>
-      <w:r>
-        <w:rPr>
-          <w:rFonts w:ascii="Arial" w:hAnsi="Arial"/>
-          <w:sz w:val="24"/>
-          <w:szCs w:val="24"/>
-        </w:rPr>
-        <w:fldChar w:fldCharType="separate"/>
-      </w:r>
-      <w:r>
-        <w:rPr>
-          <w:rFonts w:ascii="Arial" w:hAnsi="Arial"/>
-          <w:noProof/>
-          <w:sz w:val="24"/>
-          <w:szCs w:val="24"/>
-        </w:rPr>
-        <w:t>(Al-Debei, 2011)</w:t>
-      </w:r>
-      <w:r>
-        <w:rPr>
-          <w:rFonts w:ascii="Arial" w:hAnsi="Arial"/>
-          <w:sz w:val="24"/>
-          <w:szCs w:val="24"/>
-        </w:rPr>
-        <w:fldChar w:fldCharType="end"/>
-      </w:r>
-      <w:r>
-        <w:rPr>
-          <w:rFonts w:ascii="Arial" w:hAnsi="Arial"/>
-          <w:sz w:val="24"/>
-          <w:szCs w:val="24"/>
-        </w:rPr>
-        <w:t>.</w:t>
-      </w:r>
-      <w:r>
-        <w:rPr>
-          <w:rFonts w:ascii="Arial" w:hAnsi="Arial"/>
-          <w:sz w:val="24"/>
-          <w:szCs w:val="24"/>
-        </w:rPr>
-        <w:t xml:space="preserve"> </w:t>
-      </w:r>
-      <w:r>
-        <w:rPr>
-          <w:rFonts w:ascii="Arial" w:hAnsi="Arial"/>
-          <w:sz w:val="24"/>
-          <w:szCs w:val="24"/>
-        </w:rPr>
-        <w:t xml:space="preserve"> The constantly growing data</w:t>
-      </w:r>
-      <w:r>
-        <w:rPr>
-          <w:rFonts w:ascii="Arial" w:hAnsi="Arial"/>
-          <w:sz w:val="24"/>
-          <w:szCs w:val="24"/>
-        </w:rPr>
-        <w:t xml:space="preserve"> </w:t>
-      </w:r>
-      <w:r>
-        <w:rPr>
-          <w:rFonts w:ascii="Arial" w:hAnsi="Arial"/>
-          <w:sz w:val="24"/>
-          <w:szCs w:val="24"/>
-        </w:rPr>
-        <w:t>effects system vulnerability, such as the data leaks and data security, thus</w:t>
-      </w:r>
-      <w:bookmarkStart w:id="1" w:name="_GoBack"/>
-      <w:bookmarkEnd w:id="1"/>
-      <w:r>
-        <w:rPr>
-          <w:rFonts w:ascii="Arial" w:hAnsi="Arial"/>
-          <w:sz w:val="24"/>
-          <w:szCs w:val="24"/>
-        </w:rPr>
-        <w:t xml:space="preserve"> requires advance system monitoring and maintaining.</w:t>
+        <w:rPr>
+          <w:sz w:val="28"/>
+          <w:szCs w:val="28"/>
+          <w:lang w:val="en-US"/>
+        </w:rPr>
+      </w:pPr>
+      <w:r>
+        <w:rPr>
+          <w:sz w:val="28"/>
+          <w:szCs w:val="28"/>
+          <w:lang w:val="en-US"/>
+        </w:rPr>
+        <w:t>This coursework has provided an overall view on the steps that must be follow to implement a data warehouse system in a University environment. More details about the business; the type of management; its objectives, values and missions; and detailed description about the Marketing Department is discussed on the first chapter.</w:t>
       </w:r>
     </w:p>
     <w:p>
@@ -981,6 +1257,14 @@
           <w:lang w:val="en-US"/>
         </w:rPr>
       </w:pPr>
+      <w:r>
+        <w:rPr>
+          <w:sz w:val="28"/>
+          <w:szCs w:val="28"/>
+          <w:lang w:val="en-US"/>
+        </w:rPr>
+        <w:t xml:space="preserve">Entity Relationship Diagram is displayed on the following </w:t>
+      </w:r>
     </w:p>
     <w:p>
       <w:pPr>
@@ -1114,7 +1398,7 @@
 </file>
 
 <file path=word/numbering.xml><?xml version="1.0" encoding="utf-8"?>
-<w:numbering xmlns:wpc="http://schemas.microsoft.com/office/word/2010/wordprocessingCanvas" xmlns:mo="http://schemas.microsoft.com/office/mac/office/2008/main" xmlns:mc="http://schemas.openxmlformats.org/markup-compatibility/2006" xmlns:mv="urn:schemas-microsoft-com:mac:vml" xmlns:o="urn:schemas-microsoft-com:office:office" xmlns:r="http://schemas.openxmlformats.org/officeDocument/2006/relationships" xmlns:m="http://schemas.openxmlformats.org/officeDocument/2006/math" xmlns:v="urn:schemas-microsoft-com:vml" xmlns:wp14="http://schemas.microsoft.com/office/word/2010/wordprocessingDrawing" xmlns:wp="http://schemas.openxmlformats.org/drawingml/2006/wordprocessingDrawing" xmlns:w10="urn:schemas-microsoft-com:office:word" xmlns:w="http://schemas.openxmlformats.org/wordprocessingml/2006/main" xmlns:w14="http://schemas.microsoft.com/office/word/2010/wordml" xmlns:wpg="http://schemas.microsoft.com/office/word/2010/wordprocessingGroup" xmlns:wpi="http://schemas.microsoft.com/office/word/2010/wordprocessingInk" xmlns:wne="http://schemas.microsoft.com/office/word/2006/wordml" xmlns:wps="http://schemas.microsoft.com/office/word/2010/wordprocessingShape" mc:Ignorable="w14 wp14">
+<w:numbering xmlns:wpc="http://schemas.microsoft.com/office/word/2010/wordprocessingCanvas" xmlns:mc="http://schemas.openxmlformats.org/markup-compatibility/2006" xmlns:o="urn:schemas-microsoft-com:office:office" xmlns:r="http://schemas.openxmlformats.org/officeDocument/2006/relationships" xmlns:m="http://schemas.openxmlformats.org/officeDocument/2006/math" xmlns:v="urn:schemas-microsoft-com:vml" xmlns:wp14="http://schemas.microsoft.com/office/word/2010/wordprocessingDrawing" xmlns:wp="http://schemas.openxmlformats.org/drawingml/2006/wordprocessingDrawing" xmlns:w10="urn:schemas-microsoft-com:office:word" xmlns:w="http://schemas.openxmlformats.org/wordprocessingml/2006/main" xmlns:w14="http://schemas.microsoft.com/office/word/2010/wordml" xmlns:w15="http://schemas.microsoft.com/office/word/2012/wordml" xmlns:wpg="http://schemas.microsoft.com/office/word/2010/wordprocessingGroup" xmlns:wpi="http://schemas.microsoft.com/office/word/2010/wordprocessingInk" xmlns:wne="http://schemas.microsoft.com/office/word/2006/wordml" xmlns:wps="http://schemas.microsoft.com/office/word/2010/wordprocessingShape" mc:Ignorable="w14 w15 wp14">
   <w:abstractNum w:abstractNumId="0">
     <w:nsid w:val="05EF477D"/>
     <w:multiLevelType w:val="hybridMultilevel"/>
@@ -1753,7 +2037,7 @@
 </file>
 
 <file path=word/styles.xml><?xml version="1.0" encoding="utf-8"?>
-<w:styles xmlns:mc="http://schemas.openxmlformats.org/markup-compatibility/2006" xmlns:r="http://schemas.openxmlformats.org/officeDocument/2006/relationships" xmlns:w="http://schemas.openxmlformats.org/wordprocessingml/2006/main" xmlns:w14="http://schemas.microsoft.com/office/word/2010/wordml" mc:Ignorable="w14">
+<w:styles xmlns:mc="http://schemas.openxmlformats.org/markup-compatibility/2006" xmlns:r="http://schemas.openxmlformats.org/officeDocument/2006/relationships" xmlns:w="http://schemas.openxmlformats.org/wordprocessingml/2006/main" xmlns:w14="http://schemas.microsoft.com/office/word/2010/wordml" xmlns:w15="http://schemas.microsoft.com/office/word/2012/wordml" mc:Ignorable="w14 w15">
   <w:docDefaults>
     <w:rPrDefault>
       <w:rPr>
@@ -1765,414 +2049,369 @@
     </w:rPrDefault>
     <w:pPrDefault/>
   </w:docDefaults>
-  <w:latentStyles w:defLockedState="0" w:defUIPriority="99" w:defSemiHidden="1" w:defUnhideWhenUsed="1" w:defQFormat="0" w:count="276">
-    <w:lsdException w:name="Normal" w:semiHidden="0" w:uiPriority="0" w:unhideWhenUsed="0" w:qFormat="1"/>
-    <w:lsdException w:name="heading 1" w:semiHidden="0" w:uiPriority="9" w:unhideWhenUsed="0" w:qFormat="1"/>
-    <w:lsdException w:name="heading 2" w:uiPriority="9" w:qFormat="1"/>
-    <w:lsdException w:name="heading 3" w:uiPriority="9" w:qFormat="1"/>
-    <w:lsdException w:name="heading 4" w:uiPriority="9" w:qFormat="1"/>
-    <w:lsdException w:name="heading 5" w:uiPriority="9" w:qFormat="1"/>
-    <w:lsdException w:name="heading 6" w:uiPriority="9" w:qFormat="1"/>
-    <w:lsdException w:name="heading 7" w:uiPriority="9" w:qFormat="1"/>
-    <w:lsdException w:name="heading 8" w:uiPriority="9" w:qFormat="1"/>
-    <w:lsdException w:name="heading 9" w:uiPriority="9" w:qFormat="1"/>
-    <w:lsdException w:name="toc 1" w:uiPriority="39"/>
-    <w:lsdException w:name="toc 2" w:uiPriority="39"/>
-    <w:lsdException w:name="toc 3" w:uiPriority="39"/>
-    <w:lsdException w:name="toc 4" w:uiPriority="39"/>
-    <w:lsdException w:name="toc 5" w:uiPriority="39"/>
-    <w:lsdException w:name="toc 6" w:uiPriority="39"/>
-    <w:lsdException w:name="toc 7" w:uiPriority="39"/>
-    <w:lsdException w:name="toc 8" w:uiPriority="39"/>
-    <w:lsdException w:name="toc 9" w:uiPriority="39"/>
-    <w:lsdException w:name="caption" w:uiPriority="35" w:qFormat="1"/>
-    <w:lsdException w:name="Title" w:semiHidden="0" w:uiPriority="10" w:unhideWhenUsed="0" w:qFormat="1"/>
-    <w:lsdException w:name="Default Paragraph Font" w:uiPriority="1"/>
-    <w:lsdException w:name="Subtitle" w:semiHidden="0" w:uiPriority="11" w:unhideWhenUsed="0" w:qFormat="1"/>
-    <w:lsdException w:name="Strong" w:semiHidden="0" w:uiPriority="22" w:unhideWhenUsed="0" w:qFormat="1"/>
-    <w:lsdException w:name="Emphasis" w:semiHidden="0" w:uiPriority="20" w:unhideWhenUsed="0" w:qFormat="1"/>
-    <w:lsdException w:name="Table Grid" w:semiHidden="0" w:uiPriority="59" w:unhideWhenUsed="0"/>
-    <w:lsdException w:name="Placeholder Text" w:unhideWhenUsed="0"/>
-    <w:lsdException w:name="No Spacing" w:semiHidden="0" w:uiPriority="1" w:unhideWhenUsed="0" w:qFormat="1"/>
-    <w:lsdException w:name="Light Shading" w:semiHidden="0" w:uiPriority="60" w:unhideWhenUsed="0"/>
-    <w:lsdException w:name="Light List" w:semiHidden="0" w:uiPriority="61" w:unhideWhenUsed="0"/>
-    <w:lsdException w:name="Light Grid" w:semiHidden="0" w:uiPriority="62" w:unhideWhenUsed="0"/>
-    <w:lsdException w:name="Medium Shading 1" w:semiHidden="0" w:uiPriority="63" w:unhideWhenUsed="0"/>
-    <w:lsdException w:name="Medium Shading 2" w:semiHidden="0" w:uiPriority="64" w:unhideWhenUsed="0"/>
-    <w:lsdException w:name="Medium List 1" w:semiHidden="0" w:uiPriority="65" w:unhideWhenUsed="0"/>
-    <w:lsdException w:name="Medium List 2" w:semiHidden="0" w:uiPriority="66" w:unhideWhenUsed="0"/>
-    <w:lsdException w:name="Medium Grid 1" w:semiHidden="0" w:uiPriority="67" w:unhideWhenUsed="0"/>
-    <w:lsdException w:name="Medium Grid 2" w:semiHidden="0" w:uiPriority="68" w:unhideWhenUsed="0"/>
-    <w:lsdException w:name="Medium Grid 3" w:semiHidden="0" w:uiPriority="69" w:unhideWhenUsed="0"/>
-    <w:lsdException w:name="Dark List" w:semiHidden="0" w:uiPriority="70" w:unhideWhenUsed="0"/>
-    <w:lsdException w:name="Colorful Shading" w:semiHidden="0" w:uiPriority="71" w:unhideWhenUsed="0"/>
-    <w:lsdException w:name="Colorful List" w:semiHidden="0" w:uiPriority="72" w:unhideWhenUsed="0"/>
-    <w:lsdException w:name="Colorful Grid" w:semiHidden="0" w:uiPriority="73" w:unhideWhenUsed="0"/>
-    <w:lsdException w:name="Light Shading Accent 1" w:semiHidden="0" w:uiPriority="60" w:unhideWhenUsed="0"/>
-    <w:lsdException w:name="Light List Accent 1" w:semiHidden="0" w:uiPriority="61" w:unhideWhenUsed="0"/>
-    <w:lsdException w:name="Light Grid Accent 1" w:semiHidden="0" w:uiPriority="62" w:unhideWhenUsed="0"/>
-    <w:lsdException w:name="Medium Shading 1 Accent 1" w:semiHidden="0" w:uiPriority="63" w:unhideWhenUsed="0"/>
-    <w:lsdException w:name="Medium Shading 2 Accent 1" w:semiHidden="0" w:uiPriority="64" w:unhideWhenUsed="0"/>
-    <w:lsdException w:name="Medium List 1 Accent 1" w:semiHidden="0" w:uiPriority="65" w:unhideWhenUsed="0"/>
-    <w:lsdException w:name="Revision" w:unhideWhenUsed="0"/>
-    <w:lsdException w:name="List Paragraph" w:semiHidden="0" w:uiPriority="34" w:unhideWhenUsed="0" w:qFormat="1"/>
-    <w:lsdException w:name="Quote" w:semiHidden="0" w:uiPriority="29" w:unhideWhenUsed="0" w:qFormat="1"/>
-    <w:lsdException w:name="Intense Quote" w:semiHidden="0" w:uiPriority="30" w:unhideWhenUsed="0" w:qFormat="1"/>
-    <w:lsdException w:name="Medium List 2 Accent 1" w:semiHidden="0" w:uiPriority="66" w:unhideWhenUsed="0"/>
-    <w:lsdException w:name="Medium Grid 1 Accent 1" w:semiHidden="0" w:uiPriority="67" w:unhideWhenUsed="0"/>
-    <w:lsdException w:name="Medium Grid 2 Accent 1" w:semiHidden="0" w:uiPriority="68" w:unhideWhenUsed="0"/>
-    <w:lsdException w:name="Medium Grid 3 Accent 1" w:semiHidden="0" w:uiPriority="69" w:unhideWhenUsed="0"/>
-    <w:lsdException w:name="Dark List Accent 1" w:semiHidden="0" w:uiPriority="70" w:unhideWhenUsed="0"/>
-    <w:lsdException w:name="Colorful Shading Accent 1" w:semiHidden="0" w:uiPriority="71" w:unhideWhenUsed="0"/>
-    <w:lsdException w:name="Colorful List Accent 1" w:semiHidden="0" w:uiPriority="72" w:unhideWhenUsed="0"/>
-    <w:lsdException w:name="Colorful Grid Accent 1" w:semiHidden="0" w:uiPriority="73" w:unhideWhenUsed="0"/>
-    <w:lsdException w:name="Light Shading Accent 2" w:semiHidden="0" w:uiPriority="60" w:unhideWhenUsed="0"/>
-    <w:lsdException w:name="Light List Accent 2" w:semiHidden="0" w:uiPriority="61" w:unhideWhenUsed="0"/>
-    <w:lsdException w:name="Light Grid Accent 2" w:semiHidden="0" w:uiPriority="62" w:unhideWhenUsed="0"/>
-    <w:lsdException w:name="Medium Shading 1 Accent 2" w:semiHidden="0" w:uiPriority="63" w:unhideWhenUsed="0"/>
-    <w:lsdException w:name="Medium Shading 2 Accent 2" w:semiHidden="0" w:uiPriority="64" w:unhideWhenUsed="0"/>
-    <w:lsdException w:name="Medium List 1 Accent 2" w:semiHidden="0" w:uiPriority="65" w:unhideWhenUsed="0"/>
-    <w:lsdException w:name="Medium List 2 Accent 2" w:semiHidden="0" w:uiPriority="66" w:unhideWhenUsed="0"/>
-    <w:lsdException w:name="Medium Grid 1 Accent 2" w:semiHidden="0" w:uiPriority="67" w:unhideWhenUsed="0"/>
-    <w:lsdException w:name="Medium Grid 2 Accent 2" w:semiHidden="0" w:uiPriority="68" w:unhideWhenUsed="0"/>
-    <w:lsdException w:name="Medium Grid 3 Accent 2" w:semiHidden="0" w:uiPriority="69" w:unhideWhenUsed="0"/>
-    <w:lsdException w:name="Dark List Accent 2" w:semiHidden="0" w:uiPriority="70" w:unhideWhenUsed="0"/>
-    <w:lsdException w:name="Colorful Shading Accent 2" w:semiHidden="0" w:uiPriority="71" w:unhideWhenUsed="0"/>
-    <w:lsdException w:name="Colorful List Accent 2" w:semiHidden="0" w:uiPriority="72" w:unhideWhenUsed="0"/>
-    <w:lsdException w:name="Colorful Grid Accent 2" w:semiHidden="0" w:uiPriority="73" w:unhideWhenUsed="0"/>
-    <w:lsdException w:name="Light Shading Accent 3" w:semiHidden="0" w:uiPriority="60" w:unhideWhenUsed="0"/>
-    <w:lsdException w:name="Light List Accent 3" w:semiHidden="0" w:uiPriority="61" w:unhideWhenUsed="0"/>
-    <w:lsdException w:name="Light Grid Accent 3" w:semiHidden="0" w:uiPriority="62" w:unhideWhenUsed="0"/>
-    <w:lsdException w:name="Medium Shading 1 Accent 3" w:semiHidden="0" w:uiPriority="63" w:unhideWhenUsed="0"/>
-    <w:lsdException w:name="Medium Shading 2 Accent 3" w:semiHidden="0" w:uiPriority="64" w:unhideWhenUsed="0"/>
-    <w:lsdException w:name="Medium List 1 Accent 3" w:semiHidden="0" w:uiPriority="65" w:unhideWhenUsed="0"/>
-    <w:lsdException w:name="Medium List 2 Accent 3" w:semiHidden="0" w:uiPriority="66" w:unhideWhenUsed="0"/>
-    <w:lsdException w:name="Medium Grid 1 Accent 3" w:semiHidden="0" w:uiPriority="67" w:unhideWhenUsed="0"/>
-    <w:lsdException w:name="Medium Grid 2 Accent 3" w:semiHidden="0" w:uiPriority="68" w:unhideWhenUsed="0"/>
-    <w:lsdException w:name="Medium Grid 3 Accent 3" w:semiHidden="0" w:uiPriority="69" w:unhideWhenUsed="0"/>
-    <w:lsdException w:name="Dark List Accent 3" w:semiHidden="0" w:uiPriority="70" w:unhideWhenUsed="0"/>
-    <w:lsdException w:name="Colorful Shading Accent 3" w:semiHidden="0" w:uiPriority="71" w:unhideWhenUsed="0"/>
-    <w:lsdException w:name="Colorful List Accent 3" w:semiHidden="0" w:uiPriority="72" w:unhideWhenUsed="0"/>
-    <w:lsdException w:name="Colorful Grid Accent 3" w:semiHidden="0" w:uiPriority="73" w:unhideWhenUsed="0"/>
-    <w:lsdException w:name="Light Shading Accent 4" w:semiHidden="0" w:uiPriority="60" w:unhideWhenUsed="0"/>
-    <w:lsdException w:name="Light List Accent 4" w:semiHidden="0" w:uiPriority="61" w:unhideWhenUsed="0"/>
-    <w:lsdException w:name="Light Grid Accent 4" w:semiHidden="0" w:uiPriority="62" w:unhideWhenUsed="0"/>
-    <w:lsdException w:name="Medium Shading 1 Accent 4" w:semiHidden="0" w:uiPriority="63" w:unhideWhenUsed="0"/>
-    <w:lsdException w:name="Medium Shading 2 Accent 4" w:semiHidden="0" w:uiPriority="64" w:unhideWhenUsed="0"/>
-    <w:lsdException w:name="Medium List 1 Accent 4" w:semiHidden="0" w:uiPriority="65" w:unhideWhenUsed="0"/>
-    <w:lsdException w:name="Medium List 2 Accent 4" w:semiHidden="0" w:uiPriority="66" w:unhideWhenUsed="0"/>
-    <w:lsdException w:name="Medium Grid 1 Accent 4" w:semiHidden="0" w:uiPriority="67" w:unhideWhenUsed="0"/>
-    <w:lsdException w:name="Medium Grid 2 Accent 4" w:semiHidden="0" w:uiPriority="68" w:unhideWhenUsed="0"/>
-    <w:lsdException w:name="Medium Grid 3 Accent 4" w:semiHidden="0" w:uiPriority="69" w:unhideWhenUsed="0"/>
-    <w:lsdException w:name="Dark List Accent 4" w:semiHidden="0" w:uiPriority="70" w:unhideWhenUsed="0"/>
-    <w:lsdException w:name="Colorful Shading Accent 4" w:semiHidden="0" w:uiPriority="71" w:unhideWhenUsed="0"/>
-    <w:lsdException w:name="Colorful List Accent 4" w:semiHidden="0" w:uiPriority="72" w:unhideWhenUsed="0"/>
-    <w:lsdException w:name="Colorful Grid Accent 4" w:semiHidden="0" w:uiPriority="73" w:unhideWhenUsed="0"/>
-    <w:lsdException w:name="Light Shading Accent 5" w:semiHidden="0" w:uiPriority="60" w:unhideWhenUsed="0"/>
-    <w:lsdException w:name="Light List Accent 5" w:semiHidden="0" w:uiPriority="61" w:unhideWhenUsed="0"/>
-    <w:lsdException w:name="Light Grid Accent 5" w:semiHidden="0" w:uiPriority="62" w:unhideWhenUsed="0"/>
-    <w:lsdException w:name="Medium Shading 1 Accent 5" w:semiHidden="0" w:uiPriority="63" w:unhideWhenUsed="0"/>
-    <w:lsdException w:name="Medium Shading 2 Accent 5" w:semiHidden="0" w:uiPriority="64" w:unhideWhenUsed="0"/>
-    <w:lsdException w:name="Medium List 1 Accent 5" w:semiHidden="0" w:uiPriority="65" w:unhideWhenUsed="0"/>
-    <w:lsdException w:name="Medium List 2 Accent 5" w:semiHidden="0" w:uiPriority="66" w:unhideWhenUsed="0"/>
-    <w:lsdException w:name="Medium Grid 1 Accent 5" w:semiHidden="0" w:uiPriority="67" w:unhideWhenUsed="0"/>
-    <w:lsdException w:name="Medium Grid 2 Accent 5" w:semiHidden="0" w:uiPriority="68" w:unhideWhenUsed="0"/>
-    <w:lsdException w:name="Medium Grid 3 Accent 5" w:semiHidden="0" w:uiPriority="69" w:unhideWhenUsed="0"/>
-    <w:lsdException w:name="Dark List Accent 5" w:semiHidden="0" w:uiPriority="70" w:unhideWhenUsed="0"/>
-    <w:lsdException w:name="Colorful Shading Accent 5" w:semiHidden="0" w:uiPriority="71" w:unhideWhenUsed="0"/>
-    <w:lsdException w:name="Colorful List Accent 5" w:semiHidden="0" w:uiPriority="72" w:unhideWhenUsed="0"/>
-    <w:lsdException w:name="Colorful Grid Accent 5" w:semiHidden="0" w:uiPriority="73" w:unhideWhenUsed="0"/>
-    <w:lsdException w:name="Light Shading Accent 6" w:semiHidden="0" w:uiPriority="60" w:unhideWhenUsed="0"/>
-    <w:lsdException w:name="Light List Accent 6" w:semiHidden="0" w:uiPriority="61" w:unhideWhenUsed="0"/>
-    <w:lsdException w:name="Light Grid Accent 6" w:semiHidden="0" w:uiPriority="62" w:unhideWhenUsed="0"/>
-    <w:lsdException w:name="Medium Shading 1 Accent 6" w:semiHidden="0" w:uiPriority="63" w:unhideWhenUsed="0"/>
-    <w:lsdException w:name="Medium Shading 2 Accent 6" w:semiHidden="0" w:uiPriority="64" w:unhideWhenUsed="0"/>
-    <w:lsdException w:name="Medium List 1 Accent 6" w:semiHidden="0" w:uiPriority="65" w:unhideWhenUsed="0"/>
-    <w:lsdException w:name="Medium List 2 Accent 6" w:semiHidden="0" w:uiPriority="66" w:unhideWhenUsed="0"/>
-    <w:lsdException w:name="Medium Grid 1 Accent 6" w:semiHidden="0" w:uiPriority="67" w:unhideWhenUsed="0"/>
-    <w:lsdException w:name="Medium Grid 2 Accent 6" w:semiHidden="0" w:uiPriority="68" w:unhideWhenUsed="0"/>
-    <w:lsdException w:name="Medium Grid 3 Accent 6" w:semiHidden="0" w:uiPriority="69" w:unhideWhenUsed="0"/>
-    <w:lsdException w:name="Dark List Accent 6" w:semiHidden="0" w:uiPriority="70" w:unhideWhenUsed="0"/>
-    <w:lsdException w:name="Colorful Shading Accent 6" w:semiHidden="0" w:uiPriority="71" w:unhideWhenUsed="0"/>
-    <w:lsdException w:name="Colorful List Accent 6" w:semiHidden="0" w:uiPriority="72" w:unhideWhenUsed="0"/>
-    <w:lsdException w:name="Colorful Grid Accent 6" w:semiHidden="0" w:uiPriority="73" w:unhideWhenUsed="0"/>
-    <w:lsdException w:name="Subtle Emphasis" w:semiHidden="0" w:uiPriority="19" w:unhideWhenUsed="0" w:qFormat="1"/>
-    <w:lsdException w:name="Intense Emphasis" w:semiHidden="0" w:uiPriority="21" w:unhideWhenUsed="0" w:qFormat="1"/>
-    <w:lsdException w:name="Subtle Reference" w:semiHidden="0" w:uiPriority="31" w:unhideWhenUsed="0" w:qFormat="1"/>
-    <w:lsdException w:name="Intense Reference" w:semiHidden="0" w:uiPriority="32" w:unhideWhenUsed="0" w:qFormat="1"/>
-    <w:lsdException w:name="Book Title" w:semiHidden="0" w:uiPriority="33" w:unhideWhenUsed="0" w:qFormat="1"/>
-    <w:lsdException w:name="Bibliography" w:uiPriority="37"/>
-    <w:lsdException w:name="TOC Heading" w:uiPriority="39" w:qFormat="1"/>
-  </w:latentStyles>
-  <w:style w:type="paragraph" w:default="1" w:styleId="Normal">
-    <w:name w:val="Normal"/>
-    <w:qFormat/>
-    <w:rsid w:val="00F67960"/>
-    <w:pPr>
-      <w:spacing w:after="160" w:line="259" w:lineRule="auto"/>
-    </w:pPr>
-    <w:rPr>
-      <w:rFonts w:eastAsiaTheme="minorHAnsi"/>
-      <w:sz w:val="22"/>
-      <w:szCs w:val="22"/>
-    </w:rPr>
-  </w:style>
-  <w:style w:type="paragraph" w:styleId="Heading1">
-    <w:name w:val="heading 1"/>
-    <w:basedOn w:val="Normal"/>
-    <w:next w:val="Normal"/>
-    <w:link w:val="Heading1Char"/>
-    <w:uiPriority w:val="9"/>
-    <w:qFormat/>
-    <w:rsid w:val="00F67960"/>
-    <w:pPr>
-      <w:keepNext/>
-      <w:keepLines/>
-      <w:spacing w:before="480" w:after="120"/>
-      <w:outlineLvl w:val="0"/>
-    </w:pPr>
-    <w:rPr>
-      <w:rFonts w:ascii="Arial" w:eastAsia="Times New Roman" w:hAnsi="Arial" w:cs="Arial"/>
-      <w:b/>
-      <w:color w:val="000000"/>
-      <w:sz w:val="47"/>
-      <w:szCs w:val="47"/>
-    </w:rPr>
-  </w:style>
-  <w:style w:type="character" w:default="1" w:styleId="DefaultParagraphFont">
-    <w:name w:val="Default Paragraph Font"/>
-    <w:uiPriority w:val="1"/>
-    <w:semiHidden/>
-    <w:unhideWhenUsed/>
-  </w:style>
-  <w:style w:type="table" w:default="1" w:styleId="TableNormal">
-    <w:name w:val="Normal Table"/>
-    <w:uiPriority w:val="99"/>
-    <w:semiHidden/>
-    <w:unhideWhenUsed/>
-    <w:tblPr>
-      <w:tblInd w:w="0" w:type="dxa"/>
-      <w:tblCellMar>
-        <w:top w:w="0" w:type="dxa"/>
-        <w:left w:w="108" w:type="dxa"/>
-        <w:bottom w:w="0" w:type="dxa"/>
-        <w:right w:w="108" w:type="dxa"/>
-      </w:tblCellMar>
-    </w:tblPr>
-  </w:style>
-  <w:style w:type="numbering" w:default="1" w:styleId="NoList">
-    <w:name w:val="No List"/>
-    <w:uiPriority w:val="99"/>
-    <w:semiHidden/>
-    <w:unhideWhenUsed/>
-  </w:style>
-  <w:style w:type="character" w:customStyle="1" w:styleId="Heading1Char">
-    <w:name w:val="Heading 1 Char"/>
-    <w:basedOn w:val="DefaultParagraphFont"/>
-    <w:link w:val="Heading1"/>
-    <w:uiPriority w:val="9"/>
-    <w:rsid w:val="00F67960"/>
-    <w:rPr>
-      <w:rFonts w:ascii="Arial" w:eastAsia="Times New Roman" w:hAnsi="Arial" w:cs="Arial"/>
-      <w:b/>
-      <w:color w:val="000000"/>
-      <w:sz w:val="47"/>
-      <w:szCs w:val="47"/>
-    </w:rPr>
-  </w:style>
-  <w:style w:type="character" w:styleId="SubtleEmphasis">
-    <w:name w:val="Subtle Emphasis"/>
-    <w:basedOn w:val="DefaultParagraphFont"/>
-    <w:uiPriority w:val="19"/>
-    <w:qFormat/>
-    <w:rsid w:val="00F67960"/>
-    <w:rPr>
-      <w:i/>
-      <w:iCs/>
-      <w:color w:val="404040" w:themeColor="text1" w:themeTint="BF"/>
-    </w:rPr>
-  </w:style>
-  <w:style w:type="paragraph" w:styleId="ListParagraph">
-    <w:name w:val="List Paragraph"/>
-    <w:basedOn w:val="Normal"/>
-    <w:uiPriority w:val="34"/>
-    <w:qFormat/>
-    <w:rsid w:val="00411CEC"/>
-    <w:pPr>
-      <w:ind w:left="720"/>
-      <w:contextualSpacing/>
-    </w:pPr>
-  </w:style>
-  <w:style w:type="paragraph" w:styleId="NormalWeb">
-    <w:name w:val="Normal (Web)"/>
-    <w:basedOn w:val="Normal"/>
-    <w:uiPriority w:val="99"/>
-    <w:semiHidden/>
-    <w:unhideWhenUsed/>
-    <w:rsid w:val="00557486"/>
-    <w:pPr>
-      <w:spacing w:before="100" w:beforeAutospacing="1" w:after="100" w:afterAutospacing="1" w:line="240" w:lineRule="auto"/>
-    </w:pPr>
-    <w:rPr>
-      <w:rFonts w:ascii="Times" w:eastAsiaTheme="minorEastAsia" w:hAnsi="Times" w:cs="Times New Roman"/>
-      <w:sz w:val="20"/>
-      <w:szCs w:val="20"/>
-    </w:rPr>
-  </w:style>
-</w:styles>
-</file>
-
-<file path=word/stylesWithEffects.xml><?xml version="1.0" encoding="utf-8"?>
-<w:styles xmlns:wpc="http://schemas.microsoft.com/office/word/2010/wordprocessingCanvas" xmlns:mo="http://schemas.microsoft.com/office/mac/office/2008/main" xmlns:mc="http://schemas.openxmlformats.org/markup-compatibility/2006" xmlns:mv="urn:schemas-microsoft-com:mac:vml" xmlns:o="urn:schemas-microsoft-com:office:office" xmlns:r="http://schemas.openxmlformats.org/officeDocument/2006/relationships" xmlns:m="http://schemas.openxmlformats.org/officeDocument/2006/math" xmlns:v="urn:schemas-microsoft-com:vml" xmlns:wp14="http://schemas.microsoft.com/office/word/2010/wordprocessingDrawing" xmlns:wp="http://schemas.openxmlformats.org/drawingml/2006/wordprocessingDrawing" xmlns:w10="urn:schemas-microsoft-com:office:word" xmlns:w="http://schemas.openxmlformats.org/wordprocessingml/2006/main" xmlns:w14="http://schemas.microsoft.com/office/word/2010/wordml" xmlns:wpg="http://schemas.microsoft.com/office/word/2010/wordprocessingGroup" xmlns:wpi="http://schemas.microsoft.com/office/word/2010/wordprocessingInk" xmlns:wne="http://schemas.microsoft.com/office/word/2006/wordml" xmlns:wps="http://schemas.microsoft.com/office/word/2010/wordprocessingShape" mc:Ignorable="w14 wp14">
-  <w:docDefaults>
-    <w:rPrDefault>
-      <w:rPr>
-        <w:rFonts w:asciiTheme="minorHAnsi" w:eastAsiaTheme="minorEastAsia" w:hAnsiTheme="minorHAnsi" w:cstheme="minorBidi"/>
-        <w:sz w:val="24"/>
-        <w:szCs w:val="24"/>
-        <w:lang w:val="en-GB" w:eastAsia="en-US" w:bidi="ar-SA"/>
-      </w:rPr>
-    </w:rPrDefault>
-    <w:pPrDefault/>
-  </w:docDefaults>
-  <w:latentStyles w:defLockedState="0" w:defUIPriority="99" w:defSemiHidden="1" w:defUnhideWhenUsed="1" w:defQFormat="0" w:count="276">
-    <w:lsdException w:name="Normal" w:semiHidden="0" w:uiPriority="0" w:unhideWhenUsed="0" w:qFormat="1"/>
-    <w:lsdException w:name="heading 1" w:semiHidden="0" w:uiPriority="9" w:unhideWhenUsed="0" w:qFormat="1"/>
-    <w:lsdException w:name="heading 2" w:uiPriority="9" w:qFormat="1"/>
-    <w:lsdException w:name="heading 3" w:uiPriority="9" w:qFormat="1"/>
-    <w:lsdException w:name="heading 4" w:uiPriority="9" w:qFormat="1"/>
-    <w:lsdException w:name="heading 5" w:uiPriority="9" w:qFormat="1"/>
-    <w:lsdException w:name="heading 6" w:uiPriority="9" w:qFormat="1"/>
-    <w:lsdException w:name="heading 7" w:uiPriority="9" w:qFormat="1"/>
-    <w:lsdException w:name="heading 8" w:uiPriority="9" w:qFormat="1"/>
-    <w:lsdException w:name="heading 9" w:uiPriority="9" w:qFormat="1"/>
-    <w:lsdException w:name="toc 1" w:uiPriority="39"/>
-    <w:lsdException w:name="toc 2" w:uiPriority="39"/>
-    <w:lsdException w:name="toc 3" w:uiPriority="39"/>
-    <w:lsdException w:name="toc 4" w:uiPriority="39"/>
-    <w:lsdException w:name="toc 5" w:uiPriority="39"/>
-    <w:lsdException w:name="toc 6" w:uiPriority="39"/>
-    <w:lsdException w:name="toc 7" w:uiPriority="39"/>
-    <w:lsdException w:name="toc 8" w:uiPriority="39"/>
-    <w:lsdException w:name="toc 9" w:uiPriority="39"/>
-    <w:lsdException w:name="caption" w:uiPriority="35" w:qFormat="1"/>
-    <w:lsdException w:name="Title" w:semiHidden="0" w:uiPriority="10" w:unhideWhenUsed="0" w:qFormat="1"/>
-    <w:lsdException w:name="Default Paragraph Font" w:uiPriority="1"/>
-    <w:lsdException w:name="Subtitle" w:semiHidden="0" w:uiPriority="11" w:unhideWhenUsed="0" w:qFormat="1"/>
-    <w:lsdException w:name="Strong" w:semiHidden="0" w:uiPriority="22" w:unhideWhenUsed="0" w:qFormat="1"/>
-    <w:lsdException w:name="Emphasis" w:semiHidden="0" w:uiPriority="20" w:unhideWhenUsed="0" w:qFormat="1"/>
-    <w:lsdException w:name="Table Grid" w:semiHidden="0" w:uiPriority="59" w:unhideWhenUsed="0"/>
-    <w:lsdException w:name="Placeholder Text" w:unhideWhenUsed="0"/>
-    <w:lsdException w:name="No Spacing" w:semiHidden="0" w:uiPriority="1" w:unhideWhenUsed="0" w:qFormat="1"/>
-    <w:lsdException w:name="Light Shading" w:semiHidden="0" w:uiPriority="60" w:unhideWhenUsed="0"/>
-    <w:lsdException w:name="Light List" w:semiHidden="0" w:uiPriority="61" w:unhideWhenUsed="0"/>
-    <w:lsdException w:name="Light Grid" w:semiHidden="0" w:uiPriority="62" w:unhideWhenUsed="0"/>
-    <w:lsdException w:name="Medium Shading 1" w:semiHidden="0" w:uiPriority="63" w:unhideWhenUsed="0"/>
-    <w:lsdException w:name="Medium Shading 2" w:semiHidden="0" w:uiPriority="64" w:unhideWhenUsed="0"/>
-    <w:lsdException w:name="Medium List 1" w:semiHidden="0" w:uiPriority="65" w:unhideWhenUsed="0"/>
-    <w:lsdException w:name="Medium List 2" w:semiHidden="0" w:uiPriority="66" w:unhideWhenUsed="0"/>
-    <w:lsdException w:name="Medium Grid 1" w:semiHidden="0" w:uiPriority="67" w:unhideWhenUsed="0"/>
-    <w:lsdException w:name="Medium Grid 2" w:semiHidden="0" w:uiPriority="68" w:unhideWhenUsed="0"/>
-    <w:lsdException w:name="Medium Grid 3" w:semiHidden="0" w:uiPriority="69" w:unhideWhenUsed="0"/>
-    <w:lsdException w:name="Dark List" w:semiHidden="0" w:uiPriority="70" w:unhideWhenUsed="0"/>
-    <w:lsdException w:name="Colorful Shading" w:semiHidden="0" w:uiPriority="71" w:unhideWhenUsed="0"/>
-    <w:lsdException w:name="Colorful List" w:semiHidden="0" w:uiPriority="72" w:unhideWhenUsed="0"/>
-    <w:lsdException w:name="Colorful Grid" w:semiHidden="0" w:uiPriority="73" w:unhideWhenUsed="0"/>
-    <w:lsdException w:name="Light Shading Accent 1" w:semiHidden="0" w:uiPriority="60" w:unhideWhenUsed="0"/>
-    <w:lsdException w:name="Light List Accent 1" w:semiHidden="0" w:uiPriority="61" w:unhideWhenUsed="0"/>
-    <w:lsdException w:name="Light Grid Accent 1" w:semiHidden="0" w:uiPriority="62" w:unhideWhenUsed="0"/>
-    <w:lsdException w:name="Medium Shading 1 Accent 1" w:semiHidden="0" w:uiPriority="63" w:unhideWhenUsed="0"/>
-    <w:lsdException w:name="Medium Shading 2 Accent 1" w:semiHidden="0" w:uiPriority="64" w:unhideWhenUsed="0"/>
-    <w:lsdException w:name="Medium List 1 Accent 1" w:semiHidden="0" w:uiPriority="65" w:unhideWhenUsed="0"/>
-    <w:lsdException w:name="Revision" w:unhideWhenUsed="0"/>
-    <w:lsdException w:name="List Paragraph" w:semiHidden="0" w:uiPriority="34" w:unhideWhenUsed="0" w:qFormat="1"/>
-    <w:lsdException w:name="Quote" w:semiHidden="0" w:uiPriority="29" w:unhideWhenUsed="0" w:qFormat="1"/>
-    <w:lsdException w:name="Intense Quote" w:semiHidden="0" w:uiPriority="30" w:unhideWhenUsed="0" w:qFormat="1"/>
-    <w:lsdException w:name="Medium List 2 Accent 1" w:semiHidden="0" w:uiPriority="66" w:unhideWhenUsed="0"/>
-    <w:lsdException w:name="Medium Grid 1 Accent 1" w:semiHidden="0" w:uiPriority="67" w:unhideWhenUsed="0"/>
-    <w:lsdException w:name="Medium Grid 2 Accent 1" w:semiHidden="0" w:uiPriority="68" w:unhideWhenUsed="0"/>
-    <w:lsdException w:name="Medium Grid 3 Accent 1" w:semiHidden="0" w:uiPriority="69" w:unhideWhenUsed="0"/>
-    <w:lsdException w:name="Dark List Accent 1" w:semiHidden="0" w:uiPriority="70" w:unhideWhenUsed="0"/>
-    <w:lsdException w:name="Colorful Shading Accent 1" w:semiHidden="0" w:uiPriority="71" w:unhideWhenUsed="0"/>
-    <w:lsdException w:name="Colorful List Accent 1" w:semiHidden="0" w:uiPriority="72" w:unhideWhenUsed="0"/>
-    <w:lsdException w:name="Colorful Grid Accent 1" w:semiHidden="0" w:uiPriority="73" w:unhideWhenUsed="0"/>
-    <w:lsdException w:name="Light Shading Accent 2" w:semiHidden="0" w:uiPriority="60" w:unhideWhenUsed="0"/>
-    <w:lsdException w:name="Light List Accent 2" w:semiHidden="0" w:uiPriority="61" w:unhideWhenUsed="0"/>
-    <w:lsdException w:name="Light Grid Accent 2" w:semiHidden="0" w:uiPriority="62" w:unhideWhenUsed="0"/>
-    <w:lsdException w:name="Medium Shading 1 Accent 2" w:semiHidden="0" w:uiPriority="63" w:unhideWhenUsed="0"/>
-    <w:lsdException w:name="Medium Shading 2 Accent 2" w:semiHidden="0" w:uiPriority="64" w:unhideWhenUsed="0"/>
-    <w:lsdException w:name="Medium List 1 Accent 2" w:semiHidden="0" w:uiPriority="65" w:unhideWhenUsed="0"/>
-    <w:lsdException w:name="Medium List 2 Accent 2" w:semiHidden="0" w:uiPriority="66" w:unhideWhenUsed="0"/>
-    <w:lsdException w:name="Medium Grid 1 Accent 2" w:semiHidden="0" w:uiPriority="67" w:unhideWhenUsed="0"/>
-    <w:lsdException w:name="Medium Grid 2 Accent 2" w:semiHidden="0" w:uiPriority="68" w:unhideWhenUsed="0"/>
-    <w:lsdException w:name="Medium Grid 3 Accent 2" w:semiHidden="0" w:uiPriority="69" w:unhideWhenUsed="0"/>
-    <w:lsdException w:name="Dark List Accent 2" w:semiHidden="0" w:uiPriority="70" w:unhideWhenUsed="0"/>
-    <w:lsdException w:name="Colorful Shading Accent 2" w:semiHidden="0" w:uiPriority="71" w:unhideWhenUsed="0"/>
-    <w:lsdException w:name="Colorful List Accent 2" w:semiHidden="0" w:uiPriority="72" w:unhideWhenUsed="0"/>
-    <w:lsdException w:name="Colorful Grid Accent 2" w:semiHidden="0" w:uiPriority="73" w:unhideWhenUsed="0"/>
-    <w:lsdException w:name="Light Shading Accent 3" w:semiHidden="0" w:uiPriority="60" w:unhideWhenUsed="0"/>
-    <w:lsdException w:name="Light List Accent 3" w:semiHidden="0" w:uiPriority="61" w:unhideWhenUsed="0"/>
-    <w:lsdException w:name="Light Grid Accent 3" w:semiHidden="0" w:uiPriority="62" w:unhideWhenUsed="0"/>
-    <w:lsdException w:name="Medium Shading 1 Accent 3" w:semiHidden="0" w:uiPriority="63" w:unhideWhenUsed="0"/>
-    <w:lsdException w:name="Medium Shading 2 Accent 3" w:semiHidden="0" w:uiPriority="64" w:unhideWhenUsed="0"/>
-    <w:lsdException w:name="Medium List 1 Accent 3" w:semiHidden="0" w:uiPriority="65" w:unhideWhenUsed="0"/>
-    <w:lsdException w:name="Medium List 2 Accent 3" w:semiHidden="0" w:uiPriority="66" w:unhideWhenUsed="0"/>
-    <w:lsdException w:name="Medium Grid 1 Accent 3" w:semiHidden="0" w:uiPriority="67" w:unhideWhenUsed="0"/>
-    <w:lsdException w:name="Medium Grid 2 Accent 3" w:semiHidden="0" w:uiPriority="68" w:unhideWhenUsed="0"/>
-    <w:lsdException w:name="Medium Grid 3 Accent 3" w:semiHidden="0" w:uiPriority="69" w:unhideWhenUsed="0"/>
-    <w:lsdException w:name="Dark List Accent 3" w:semiHidden="0" w:uiPriority="70" w:unhideWhenUsed="0"/>
-    <w:lsdException w:name="Colorful Shading Accent 3" w:semiHidden="0" w:uiPriority="71" w:unhideWhenUsed="0"/>
-    <w:lsdException w:name="Colorful List Accent 3" w:semiHidden="0" w:uiPriority="72" w:unhideWhenUsed="0"/>
-    <w:lsdException w:name="Colorful Grid Accent 3" w:semiHidden="0" w:uiPriority="73" w:unhideWhenUsed="0"/>
-    <w:lsdException w:name="Light Shading Accent 4" w:semiHidden="0" w:uiPriority="60" w:unhideWhenUsed="0"/>
-    <w:lsdException w:name="Light List Accent 4" w:semiHidden="0" w:uiPriority="61" w:unhideWhenUsed="0"/>
-    <w:lsdException w:name="Light Grid Accent 4" w:semiHidden="0" w:uiPriority="62" w:unhideWhenUsed="0"/>
-    <w:lsdException w:name="Medium Shading 1 Accent 4" w:semiHidden="0" w:uiPriority="63" w:unhideWhenUsed="0"/>
-    <w:lsdException w:name="Medium Shading 2 Accent 4" w:semiHidden="0" w:uiPriority="64" w:unhideWhenUsed="0"/>
-    <w:lsdException w:name="Medium List 1 Accent 4" w:semiHidden="0" w:uiPriority="65" w:unhideWhenUsed="0"/>
-    <w:lsdException w:name="Medium List 2 Accent 4" w:semiHidden="0" w:uiPriority="66" w:unhideWhenUsed="0"/>
-    <w:lsdException w:name="Medium Grid 1 Accent 4" w:semiHidden="0" w:uiPriority="67" w:unhideWhenUsed="0"/>
-    <w:lsdException w:name="Medium Grid 2 Accent 4" w:semiHidden="0" w:uiPriority="68" w:unhideWhenUsed="0"/>
-    <w:lsdException w:name="Medium Grid 3 Accent 4" w:semiHidden="0" w:uiPriority="69" w:unhideWhenUsed="0"/>
-    <w:lsdException w:name="Dark List Accent 4" w:semiHidden="0" w:uiPriority="70" w:unhideWhenUsed="0"/>
-    <w:lsdException w:name="Colorful Shading Accent 4" w:semiHidden="0" w:uiPriority="71" w:unhideWhenUsed="0"/>
-    <w:lsdException w:name="Colorful List Accent 4" w:semiHidden="0" w:uiPriority="72" w:unhideWhenUsed="0"/>
-    <w:lsdException w:name="Colorful Grid Accent 4" w:semiHidden="0" w:uiPriority="73" w:unhideWhenUsed="0"/>
-    <w:lsdException w:name="Light Shading Accent 5" w:semiHidden="0" w:uiPriority="60" w:unhideWhenUsed="0"/>
-    <w:lsdException w:name="Light List Accent 5" w:semiHidden="0" w:uiPriority="61" w:unhideWhenUsed="0"/>
-    <w:lsdException w:name="Light Grid Accent 5" w:semiHidden="0" w:uiPriority="62" w:unhideWhenUsed="0"/>
-    <w:lsdException w:name="Medium Shading 1 Accent 5" w:semiHidden="0" w:uiPriority="63" w:unhideWhenUsed="0"/>
-    <w:lsdException w:name="Medium Shading 2 Accent 5" w:semiHidden="0" w:uiPriority="64" w:unhideWhenUsed="0"/>
-    <w:lsdException w:name="Medium List 1 Accent 5" w:semiHidden="0" w:uiPriority="65" w:unhideWhenUsed="0"/>
-    <w:lsdException w:name="Medium List 2 Accent 5" w:semiHidden="0" w:uiPriority="66" w:unhideWhenUsed="0"/>
-    <w:lsdException w:name="Medium Grid 1 Accent 5" w:semiHidden="0" w:uiPriority="67" w:unhideWhenUsed="0"/>
-    <w:lsdException w:name="Medium Grid 2 Accent 5" w:semiHidden="0" w:uiPriority="68" w:unhideWhenUsed="0"/>
-    <w:lsdException w:name="Medium Grid 3 Accent 5" w:semiHidden="0" w:uiPriority="69" w:unhideWhenUsed="0"/>
-    <w:lsdException w:name="Dark List Accent 5" w:semiHidden="0" w:uiPriority="70" w:unhideWhenUsed="0"/>
-    <w:lsdException w:name="Colorful Shading Accent 5" w:semiHidden="0" w:uiPriority="71" w:unhideWhenUsed="0"/>
-    <w:lsdException w:name="Colorful List Accent 5" w:semiHidden="0" w:uiPriority="72" w:unhideWhenUsed="0"/>
-    <w:lsdException w:name="Colorful Grid Accent 5" w:semiHidden="0" w:uiPriority="73" w:unhideWhenUsed="0"/>
-    <w:lsdException w:name="Light Shading Accent 6" w:semiHidden="0" w:uiPriority="60" w:unhideWhenUsed="0"/>
-    <w:lsdException w:name="Light List Accent 6" w:semiHidden="0" w:uiPriority="61" w:unhideWhenUsed="0"/>
-    <w:lsdException w:name="Light Grid Accent 6" w:semiHidden="0" w:uiPriority="62" w:unhideWhenUsed="0"/>
-    <w:lsdException w:name="Medium Shading 1 Accent 6" w:semiHidden="0" w:uiPriority="63" w:unhideWhenUsed="0"/>
-    <w:lsdException w:name="Medium Shading 2 Accent 6" w:semiHidden="0" w:uiPriority="64" w:unhideWhenUsed="0"/>
-    <w:lsdException w:name="Medium List 1 Accent 6" w:semiHidden="0" w:uiPriority="65" w:unhideWhenUsed="0"/>
-    <w:lsdException w:name="Medium List 2 Accent 6" w:semiHidden="0" w:uiPriority="66" w:unhideWhenUsed="0"/>
-    <w:lsdException w:name="Medium Grid 1 Accent 6" w:semiHidden="0" w:uiPriority="67" w:unhideWhenUsed="0"/>
-    <w:lsdException w:name="Medium Grid 2 Accent 6" w:semiHidden="0" w:uiPriority="68" w:unhideWhenUsed="0"/>
-    <w:lsdException w:name="Medium Grid 3 Accent 6" w:semiHidden="0" w:uiPriority="69" w:unhideWhenUsed="0"/>
-    <w:lsdException w:name="Dark List Accent 6" w:semiHidden="0" w:uiPriority="70" w:unhideWhenUsed="0"/>
-    <w:lsdException w:name="Colorful Shading Accent 6" w:semiHidden="0" w:uiPriority="71" w:unhideWhenUsed="0"/>
-    <w:lsdException w:name="Colorful List Accent 6" w:semiHidden="0" w:uiPriority="72" w:unhideWhenUsed="0"/>
-    <w:lsdException w:name="Colorful Grid Accent 6" w:semiHidden="0" w:uiPriority="73" w:unhideWhenUsed="0"/>
-    <w:lsdException w:name="Subtle Emphasis" w:semiHidden="0" w:uiPriority="19" w:unhideWhenUsed="0" w:qFormat="1"/>
-    <w:lsdException w:name="Intense Emphasis" w:semiHidden="0" w:uiPriority="21" w:unhideWhenUsed="0" w:qFormat="1"/>
-    <w:lsdException w:name="Subtle Reference" w:semiHidden="0" w:uiPriority="31" w:unhideWhenUsed="0" w:qFormat="1"/>
-    <w:lsdException w:name="Intense Reference" w:semiHidden="0" w:uiPriority="32" w:unhideWhenUsed="0" w:qFormat="1"/>
-    <w:lsdException w:name="Book Title" w:semiHidden="0" w:uiPriority="33" w:unhideWhenUsed="0" w:qFormat="1"/>
-    <w:lsdException w:name="Bibliography" w:uiPriority="37"/>
-    <w:lsdException w:name="TOC Heading" w:uiPriority="39" w:qFormat="1"/>
+  <w:latentStyles w:defLockedState="0" w:defUIPriority="99" w:defSemiHidden="0" w:defUnhideWhenUsed="0" w:defQFormat="0" w:count="371">
+    <w:lsdException w:name="Normal" w:uiPriority="0" w:qFormat="1"/>
+    <w:lsdException w:name="heading 1" w:uiPriority="9" w:qFormat="1"/>
+    <w:lsdException w:name="heading 2" w:semiHidden="1" w:uiPriority="9" w:unhideWhenUsed="1" w:qFormat="1"/>
+    <w:lsdException w:name="heading 3" w:semiHidden="1" w:uiPriority="9" w:unhideWhenUsed="1" w:qFormat="1"/>
+    <w:lsdException w:name="heading 4" w:semiHidden="1" w:uiPriority="9" w:unhideWhenUsed="1" w:qFormat="1"/>
+    <w:lsdException w:name="heading 5" w:semiHidden="1" w:uiPriority="9" w:unhideWhenUsed="1" w:qFormat="1"/>
+    <w:lsdException w:name="heading 6" w:semiHidden="1" w:uiPriority="9" w:unhideWhenUsed="1" w:qFormat="1"/>
+    <w:lsdException w:name="heading 7" w:semiHidden="1" w:uiPriority="9" w:unhideWhenUsed="1" w:qFormat="1"/>
+    <w:lsdException w:name="heading 8" w:semiHidden="1" w:uiPriority="9" w:unhideWhenUsed="1" w:qFormat="1"/>
+    <w:lsdException w:name="heading 9" w:semiHidden="1" w:uiPriority="9" w:unhideWhenUsed="1" w:qFormat="1"/>
+    <w:lsdException w:name="index 1" w:semiHidden="1" w:unhideWhenUsed="1"/>
+    <w:lsdException w:name="index 2" w:semiHidden="1" w:unhideWhenUsed="1"/>
+    <w:lsdException w:name="index 3" w:semiHidden="1" w:unhideWhenUsed="1"/>
+    <w:lsdException w:name="index 4" w:semiHidden="1" w:unhideWhenUsed="1"/>
+    <w:lsdException w:name="index 5" w:semiHidden="1" w:unhideWhenUsed="1"/>
+    <w:lsdException w:name="index 6" w:semiHidden="1" w:unhideWhenUsed="1"/>
+    <w:lsdException w:name="index 7" w:semiHidden="1" w:unhideWhenUsed="1"/>
+    <w:lsdException w:name="index 8" w:semiHidden="1" w:unhideWhenUsed="1"/>
+    <w:lsdException w:name="index 9" w:semiHidden="1" w:unhideWhenUsed="1"/>
+    <w:lsdException w:name="toc 1" w:semiHidden="1" w:uiPriority="39" w:unhideWhenUsed="1"/>
+    <w:lsdException w:name="toc 2" w:semiHidden="1" w:uiPriority="39" w:unhideWhenUsed="1"/>
+    <w:lsdException w:name="toc 3" w:semiHidden="1" w:uiPriority="39" w:unhideWhenUsed="1"/>
+    <w:lsdException w:name="toc 4" w:semiHidden="1" w:uiPriority="39" w:unhideWhenUsed="1"/>
+    <w:lsdException w:name="toc 5" w:semiHidden="1" w:uiPriority="39" w:unhideWhenUsed="1"/>
+    <w:lsdException w:name="toc 6" w:semiHidden="1" w:uiPriority="39" w:unhideWhenUsed="1"/>
+    <w:lsdException w:name="toc 7" w:semiHidden="1" w:uiPriority="39" w:unhideWhenUsed="1"/>
+    <w:lsdException w:name="toc 8" w:semiHidden="1" w:uiPriority="39" w:unhideWhenUsed="1"/>
+    <w:lsdException w:name="toc 9" w:semiHidden="1" w:uiPriority="39" w:unhideWhenUsed="1"/>
+    <w:lsdException w:name="Normal Indent" w:semiHidden="1" w:unhideWhenUsed="1"/>
+    <w:lsdException w:name="footnote text" w:semiHidden="1" w:unhideWhenUsed="1"/>
+    <w:lsdException w:name="annotation text" w:semiHidden="1" w:unhideWhenUsed="1"/>
+    <w:lsdException w:name="header" w:semiHidden="1" w:unhideWhenUsed="1"/>
+    <w:lsdException w:name="footer" w:semiHidden="1" w:unhideWhenUsed="1"/>
+    <w:lsdException w:name="index heading" w:semiHidden="1" w:unhideWhenUsed="1"/>
+    <w:lsdException w:name="caption" w:semiHidden="1" w:uiPriority="35" w:unhideWhenUsed="1" w:qFormat="1"/>
+    <w:lsdException w:name="table of figures" w:semiHidden="1" w:unhideWhenUsed="1"/>
+    <w:lsdException w:name="envelope address" w:semiHidden="1" w:unhideWhenUsed="1"/>
+    <w:lsdException w:name="envelope return" w:semiHidden="1" w:unhideWhenUsed="1"/>
+    <w:lsdException w:name="footnote reference" w:semiHidden="1" w:unhideWhenUsed="1"/>
+    <w:lsdException w:name="annotation reference" w:semiHidden="1" w:unhideWhenUsed="1"/>
+    <w:lsdException w:name="line number" w:semiHidden="1" w:unhideWhenUsed="1"/>
+    <w:lsdException w:name="page number" w:semiHidden="1" w:unhideWhenUsed="1"/>
+    <w:lsdException w:name="endnote reference" w:semiHidden="1" w:unhideWhenUsed="1"/>
+    <w:lsdException w:name="endnote text" w:semiHidden="1" w:unhideWhenUsed="1"/>
+    <w:lsdException w:name="table of authorities" w:semiHidden="1" w:unhideWhenUsed="1"/>
+    <w:lsdException w:name="macro" w:semiHidden="1" w:unhideWhenUsed="1"/>
+    <w:lsdException w:name="toa heading" w:semiHidden="1" w:unhideWhenUsed="1"/>
+    <w:lsdException w:name="List" w:semiHidden="1" w:unhideWhenUsed="1"/>
+    <w:lsdException w:name="List Bullet" w:semiHidden="1" w:unhideWhenUsed="1"/>
+    <w:lsdException w:name="List Number" w:semiHidden="1" w:unhideWhenUsed="1"/>
+    <w:lsdException w:name="List 2" w:semiHidden="1" w:unhideWhenUsed="1"/>
+    <w:lsdException w:name="List 3" w:semiHidden="1" w:unhideWhenUsed="1"/>
+    <w:lsdException w:name="List 4" w:semiHidden="1" w:unhideWhenUsed="1"/>
+    <w:lsdException w:name="List 5" w:semiHidden="1" w:unhideWhenUsed="1"/>
+    <w:lsdException w:name="List Bullet 2" w:semiHidden="1" w:unhideWhenUsed="1"/>
+    <w:lsdException w:name="List Bullet 3" w:semiHidden="1" w:unhideWhenUsed="1"/>
+    <w:lsdException w:name="List Bullet 4" w:semiHidden="1" w:unhideWhenUsed="1"/>
+    <w:lsdException w:name="List Bullet 5" w:semiHidden="1" w:unhideWhenUsed="1"/>
+    <w:lsdException w:name="List Number 2" w:semiHidden="1" w:unhideWhenUsed="1"/>
+    <w:lsdException w:name="List Number 3" w:semiHidden="1" w:unhideWhenUsed="1"/>
+    <w:lsdException w:name="List Number 4" w:semiHidden="1" w:unhideWhenUsed="1"/>
+    <w:lsdException w:name="List Number 5" w:semiHidden="1" w:unhideWhenUsed="1"/>
+    <w:lsdException w:name="Title" w:uiPriority="10" w:qFormat="1"/>
+    <w:lsdException w:name="Closing" w:semiHidden="1" w:unhideWhenUsed="1"/>
+    <w:lsdException w:name="Signature" w:semiHidden="1" w:unhideWhenUsed="1"/>
+    <w:lsdException w:name="Default Paragraph Font" w:semiHidden="1" w:uiPriority="1" w:unhideWhenUsed="1"/>
+    <w:lsdException w:name="Body Text" w:semiHidden="1" w:unhideWhenUsed="1"/>
+    <w:lsdException w:name="Body Text Indent" w:semiHidden="1" w:unhideWhenUsed="1"/>
+    <w:lsdException w:name="List Continue" w:semiHidden="1" w:unhideWhenUsed="1"/>
+    <w:lsdException w:name="List Continue 2" w:semiHidden="1" w:unhideWhenUsed="1"/>
+    <w:lsdException w:name="List Continue 3" w:semiHidden="1" w:unhideWhenUsed="1"/>
+    <w:lsdException w:name="List Continue 4" w:semiHidden="1" w:unhideWhenUsed="1"/>
+    <w:lsdException w:name="List Continue 5" w:semiHidden="1" w:unhideWhenUsed="1"/>
+    <w:lsdException w:name="Message Header" w:semiHidden="1" w:unhideWhenUsed="1"/>
+    <w:lsdException w:name="Subtitle" w:uiPriority="11" w:qFormat="1"/>
+    <w:lsdException w:name="Salutation" w:semiHidden="1" w:unhideWhenUsed="1"/>
+    <w:lsdException w:name="Date" w:semiHidden="1" w:unhideWhenUsed="1"/>
+    <w:lsdException w:name="Body Text First Indent" w:semiHidden="1" w:unhideWhenUsed="1"/>
+    <w:lsdException w:name="Body Text First Indent 2" w:semiHidden="1" w:unhideWhenUsed="1"/>
+    <w:lsdException w:name="Note Heading" w:semiHidden="1" w:unhideWhenUsed="1"/>
+    <w:lsdException w:name="Body Text 2" w:semiHidden="1" w:unhideWhenUsed="1"/>
+    <w:lsdException w:name="Body Text 3" w:semiHidden="1" w:unhideWhenUsed="1"/>
+    <w:lsdException w:name="Body Text Indent 2" w:semiHidden="1" w:unhideWhenUsed="1"/>
+    <w:lsdException w:name="Body Text Indent 3" w:semiHidden="1" w:unhideWhenUsed="1"/>
+    <w:lsdException w:name="Block Text" w:semiHidden="1" w:unhideWhenUsed="1"/>
+    <w:lsdException w:name="Hyperlink" w:semiHidden="1" w:unhideWhenUsed="1"/>
+    <w:lsdException w:name="FollowedHyperlink" w:semiHidden="1" w:unhideWhenUsed="1"/>
+    <w:lsdException w:name="Strong" w:uiPriority="22" w:qFormat="1"/>
+    <w:lsdException w:name="Emphasis" w:uiPriority="20" w:qFormat="1"/>
+    <w:lsdException w:name="Document Map" w:semiHidden="1" w:unhideWhenUsed="1"/>
+    <w:lsdException w:name="Plain Text" w:semiHidden="1" w:unhideWhenUsed="1"/>
+    <w:lsdException w:name="E-mail Signature" w:semiHidden="1" w:unhideWhenUsed="1"/>
+    <w:lsdException w:name="HTML Top of Form" w:semiHidden="1" w:unhideWhenUsed="1"/>
+    <w:lsdException w:name="HTML Bottom of Form" w:semiHidden="1" w:unhideWhenUsed="1"/>
+    <w:lsdException w:name="Normal (Web)" w:semiHidden="1" w:unhideWhenUsed="1"/>
+    <w:lsdException w:name="HTML Acronym" w:semiHidden="1" w:unhideWhenUsed="1"/>
+    <w:lsdException w:name="HTML Address" w:semiHidden="1" w:unhideWhenUsed="1"/>
+    <w:lsdException w:name="HTML Cite" w:semiHidden="1" w:unhideWhenUsed="1"/>
+    <w:lsdException w:name="HTML Code" w:semiHidden="1" w:unhideWhenUsed="1"/>
+    <w:lsdException w:name="HTML Definition" w:semiHidden="1" w:unhideWhenUsed="1"/>
+    <w:lsdException w:name="HTML Keyboard" w:semiHidden="1" w:unhideWhenUsed="1"/>
+    <w:lsdException w:name="HTML Preformatted" w:semiHidden="1" w:unhideWhenUsed="1"/>
+    <w:lsdException w:name="HTML Sample" w:semiHidden="1" w:unhideWhenUsed="1"/>
+    <w:lsdException w:name="HTML Typewriter" w:semiHidden="1" w:unhideWhenUsed="1"/>
+    <w:lsdException w:name="HTML Variable" w:semiHidden="1" w:unhideWhenUsed="1"/>
+    <w:lsdException w:name="Normal Table" w:semiHidden="1" w:unhideWhenUsed="1"/>
+    <w:lsdException w:name="annotation subject" w:semiHidden="1" w:unhideWhenUsed="1"/>
+    <w:lsdException w:name="No List" w:semiHidden="1" w:unhideWhenUsed="1"/>
+    <w:lsdException w:name="Outline List 1" w:semiHidden="1" w:unhideWhenUsed="1"/>
+    <w:lsdException w:name="Outline List 2" w:semiHidden="1" w:unhideWhenUsed="1"/>
+    <w:lsdException w:name="Outline List 3" w:semiHidden="1" w:unhideWhenUsed="1"/>
+    <w:lsdException w:name="Table Simple 1" w:semiHidden="1" w:unhideWhenUsed="1"/>
+    <w:lsdException w:name="Table Simple 2" w:semiHidden="1" w:unhideWhenUsed="1"/>
+    <w:lsdException w:name="Table Simple 3" w:semiHidden="1" w:unhideWhenUsed="1"/>
+    <w:lsdException w:name="Table Classic 1" w:semiHidden="1" w:unhideWhenUsed="1"/>
+    <w:lsdException w:name="Table Classic 2" w:semiHidden="1" w:unhideWhenUsed="1"/>
+    <w:lsdException w:name="Table Classic 3" w:semiHidden="1" w:unhideWhenUsed="1"/>
+    <w:lsdException w:name="Table Classic 4" w:semiHidden="1" w:unhideWhenUsed="1"/>
+    <w:lsdException w:name="Table Colorful 1" w:semiHidden="1" w:unhideWhenUsed="1"/>
+    <w:lsdException w:name="Table Colorful 2" w:semiHidden="1" w:unhideWhenUsed="1"/>
+    <w:lsdException w:name="Table Colorful 3" w:semiHidden="1" w:unhideWhenUsed="1"/>
+    <w:lsdException w:name="Table Columns 1" w:semiHidden="1" w:unhideWhenUsed="1"/>
+    <w:lsdException w:name="Table Columns 2" w:semiHidden="1" w:unhideWhenUsed="1"/>
+    <w:lsdException w:name="Table Columns 3" w:semiHidden="1" w:unhideWhenUsed="1"/>
+    <w:lsdException w:name="Table Columns 4" w:semiHidden="1" w:unhideWhenUsed="1"/>
+    <w:lsdException w:name="Table Columns 5" w:semiHidden="1" w:unhideWhenUsed="1"/>
+    <w:lsdException w:name="Table Grid 1" w:semiHidden="1" w:unhideWhenUsed="1"/>
+    <w:lsdException w:name="Table Grid 2" w:semiHidden="1" w:unhideWhenUsed="1"/>
+    <w:lsdException w:name="Table Grid 3" w:semiHidden="1" w:unhideWhenUsed="1"/>
+    <w:lsdException w:name="Table Grid 4" w:semiHidden="1" w:unhideWhenUsed="1"/>
+    <w:lsdException w:name="Table Grid 5" w:semiHidden="1" w:unhideWhenUsed="1"/>
+    <w:lsdException w:name="Table Grid 6" w:semiHidden="1" w:unhideWhenUsed="1"/>
+    <w:lsdException w:name="Table Grid 7" w:semiHidden="1" w:unhideWhenUsed="1"/>
+    <w:lsdException w:name="Table Grid 8" w:semiHidden="1" w:unhideWhenUsed="1"/>
+    <w:lsdException w:name="Table List 1" w:semiHidden="1" w:unhideWhenUsed="1"/>
+    <w:lsdException w:name="Table List 2" w:semiHidden="1" w:unhideWhenUsed="1"/>
+    <w:lsdException w:name="Table List 3" w:semiHidden="1" w:unhideWhenUsed="1"/>
+    <w:lsdException w:name="Table List 4" w:semiHidden="1" w:unhideWhenUsed="1"/>
+    <w:lsdException w:name="Table List 5" w:semiHidden="1" w:unhideWhenUsed="1"/>
+    <w:lsdException w:name="Table List 6" w:semiHidden="1" w:unhideWhenUsed="1"/>
+    <w:lsdException w:name="Table List 7" w:semiHidden="1" w:unhideWhenUsed="1"/>
+    <w:lsdException w:name="Table List 8" w:semiHidden="1" w:unhideWhenUsed="1"/>
+    <w:lsdException w:name="Table 3D effects 1" w:semiHidden="1" w:unhideWhenUsed="1"/>
+    <w:lsdException w:name="Table 3D effects 2" w:semiHidden="1" w:unhideWhenUsed="1"/>
+    <w:lsdException w:name="Table 3D effects 3" w:semiHidden="1" w:unhideWhenUsed="1"/>
+    <w:lsdException w:name="Table Contemporary" w:semiHidden="1" w:unhideWhenUsed="1"/>
+    <w:lsdException w:name="Table Elegant" w:semiHidden="1" w:unhideWhenUsed="1"/>
+    <w:lsdException w:name="Table Professional" w:semiHidden="1" w:unhideWhenUsed="1"/>
+    <w:lsdException w:name="Table Subtle 1" w:semiHidden="1" w:unhideWhenUsed="1"/>
+    <w:lsdException w:name="Table Subtle 2" w:semiHidden="1" w:unhideWhenUsed="1"/>
+    <w:lsdException w:name="Table Web 1" w:semiHidden="1" w:unhideWhenUsed="1"/>
+    <w:lsdException w:name="Table Web 2" w:semiHidden="1" w:unhideWhenUsed="1"/>
+    <w:lsdException w:name="Table Web 3" w:semiHidden="1" w:unhideWhenUsed="1"/>
+    <w:lsdException w:name="Balloon Text" w:semiHidden="1" w:unhideWhenUsed="1"/>
+    <w:lsdException w:name="Table Grid" w:uiPriority="59"/>
+    <w:lsdException w:name="Table Theme" w:semiHidden="1" w:unhideWhenUsed="1"/>
+    <w:lsdException w:name="Placeholder Text" w:semiHidden="1"/>
+    <w:lsdException w:name="No Spacing" w:uiPriority="1" w:qFormat="1"/>
+    <w:lsdException w:name="Light Shading" w:uiPriority="60"/>
+    <w:lsdException w:name="Light List" w:uiPriority="61"/>
+    <w:lsdException w:name="Light Grid" w:uiPriority="62"/>
+    <w:lsdException w:name="Medium Shading 1" w:uiPriority="63"/>
+    <w:lsdException w:name="Medium Shading 2" w:uiPriority="64"/>
+    <w:lsdException w:name="Medium List 1" w:uiPriority="65"/>
+    <w:lsdException w:name="Medium List 2" w:uiPriority="66"/>
+    <w:lsdException w:name="Medium Grid 1" w:uiPriority="67"/>
+    <w:lsdException w:name="Medium Grid 2" w:uiPriority="68"/>
+    <w:lsdException w:name="Medium Grid 3" w:uiPriority="69"/>
+    <w:lsdException w:name="Dark List" w:uiPriority="70"/>
+    <w:lsdException w:name="Colorful Shading" w:uiPriority="71"/>
+    <w:lsdException w:name="Colorful List" w:uiPriority="72"/>
+    <w:lsdException w:name="Colorful Grid" w:uiPriority="73"/>
+    <w:lsdException w:name="Light Shading Accent 1" w:uiPriority="60"/>
+    <w:lsdException w:name="Light List Accent 1" w:uiPriority="61"/>
+    <w:lsdException w:name="Light Grid Accent 1" w:uiPriority="62"/>
+    <w:lsdException w:name="Medium Shading 1 Accent 1" w:uiPriority="63"/>
+    <w:lsdException w:name="Medium Shading 2 Accent 1" w:uiPriority="64"/>
+    <w:lsdException w:name="Medium List 1 Accent 1" w:uiPriority="65"/>
+    <w:lsdException w:name="Revision" w:semiHidden="1"/>
+    <w:lsdException w:name="List Paragraph" w:uiPriority="34" w:qFormat="1"/>
+    <w:lsdException w:name="Quote" w:uiPriority="29" w:qFormat="1"/>
+    <w:lsdException w:name="Intense Quote" w:uiPriority="30" w:qFormat="1"/>
+    <w:lsdException w:name="Medium List 2 Accent 1" w:uiPriority="66"/>
+    <w:lsdException w:name="Medium Grid 1 Accent 1" w:uiPriority="67"/>
+    <w:lsdException w:name="Medium Grid 2 Accent 1" w:uiPriority="68"/>
+    <w:lsdException w:name="Medium Grid 3 Accent 1" w:uiPriority="69"/>
+    <w:lsdException w:name="Dark List Accent 1" w:uiPriority="70"/>
+    <w:lsdException w:name="Colorful Shading Accent 1" w:uiPriority="71"/>
+    <w:lsdException w:name="Colorful List Accent 1" w:uiPriority="72"/>
+    <w:lsdException w:name="Colorful Grid Accent 1" w:uiPriority="73"/>
+    <w:lsdException w:name="Light Shading Accent 2" w:uiPriority="60"/>
+    <w:lsdException w:name="Light List Accent 2" w:uiPriority="61"/>
+    <w:lsdException w:name="Light Grid Accent 2" w:uiPriority="62"/>
+    <w:lsdException w:name="Medium Shading 1 Accent 2" w:uiPriority="63"/>
+    <w:lsdException w:name="Medium Shading 2 Accent 2" w:uiPriority="64"/>
+    <w:lsdException w:name="Medium List 1 Accent 2" w:uiPriority="65"/>
+    <w:lsdException w:name="Medium List 2 Accent 2" w:uiPriority="66"/>
+    <w:lsdException w:name="Medium Grid 1 Accent 2" w:uiPriority="67"/>
+    <w:lsdException w:name="Medium Grid 2 Accent 2" w:uiPriority="68"/>
+    <w:lsdException w:name="Medium Grid 3 Accent 2" w:uiPriority="69"/>
+    <w:lsdException w:name="Dark List Accent 2" w:uiPriority="70"/>
+    <w:lsdException w:name="Colorful Shading Accent 2" w:uiPriority="71"/>
+    <w:lsdException w:name="Colorful List Accent 2" w:uiPriority="72"/>
+    <w:lsdException w:name="Colorful Grid Accent 2" w:uiPriority="73"/>
+    <w:lsdException w:name="Light Shading Accent 3" w:uiPriority="60"/>
+    <w:lsdException w:name="Light List Accent 3" w:uiPriority="61"/>
+    <w:lsdException w:name="Light Grid Accent 3" w:uiPriority="62"/>
+    <w:lsdException w:name="Medium Shading 1 Accent 3" w:uiPriority="63"/>
+    <w:lsdException w:name="Medium Shading 2 Accent 3" w:uiPriority="64"/>
+    <w:lsdException w:name="Medium List 1 Accent 3" w:uiPriority="65"/>
+    <w:lsdException w:name="Medium List 2 Accent 3" w:uiPriority="66"/>
+    <w:lsdException w:name="Medium Grid 1 Accent 3" w:uiPriority="67"/>
+    <w:lsdException w:name="Medium Grid 2 Accent 3" w:uiPriority="68"/>
+    <w:lsdException w:name="Medium Grid 3 Accent 3" w:uiPriority="69"/>
+    <w:lsdException w:name="Dark List Accent 3" w:uiPriority="70"/>
+    <w:lsdException w:name="Colorful Shading Accent 3" w:uiPriority="71"/>
+    <w:lsdException w:name="Colorful List Accent 3" w:uiPriority="72"/>
+    <w:lsdException w:name="Colorful Grid Accent 3" w:uiPriority="73"/>
+    <w:lsdException w:name="Light Shading Accent 4" w:uiPriority="60"/>
+    <w:lsdException w:name="Light List Accent 4" w:uiPriority="61"/>
+    <w:lsdException w:name="Light Grid Accent 4" w:uiPriority="62"/>
+    <w:lsdException w:name="Medium Shading 1 Accent 4" w:uiPriority="63"/>
+    <w:lsdException w:name="Medium Shading 2 Accent 4" w:uiPriority="64"/>
+    <w:lsdException w:name="Medium List 1 Accent 4" w:uiPriority="65"/>
+    <w:lsdException w:name="Medium List 2 Accent 4" w:uiPriority="66"/>
+    <w:lsdException w:name="Medium Grid 1 Accent 4" w:uiPriority="67"/>
+    <w:lsdException w:name="Medium Grid 2 Accent 4" w:uiPriority="68"/>
+    <w:lsdException w:name="Medium Grid 3 Accent 4" w:uiPriority="69"/>
+    <w:lsdException w:name="Dark List Accent 4" w:uiPriority="70"/>
+    <w:lsdException w:name="Colorful Shading Accent 4" w:uiPriority="71"/>
+    <w:lsdException w:name="Colorful List Accent 4" w:uiPriority="72"/>
+    <w:lsdException w:name="Colorful Grid Accent 4" w:uiPriority="73"/>
+    <w:lsdException w:name="Light Shading Accent 5" w:uiPriority="60"/>
+    <w:lsdException w:name="Light List Accent 5" w:uiPriority="61"/>
+    <w:lsdException w:name="Light Grid Accent 5" w:uiPriority="62"/>
+    <w:lsdException w:name="Medium Shading 1 Accent 5" w:uiPriority="63"/>
+    <w:lsdException w:name="Medium Shading 2 Accent 5" w:uiPriority="64"/>
+    <w:lsdException w:name="Medium List 1 Accent 5" w:uiPriority="65"/>
+    <w:lsdException w:name="Medium List 2 Accent 5" w:uiPriority="66"/>
+    <w:lsdException w:name="Medium Grid 1 Accent 5" w:uiPriority="67"/>
+    <w:lsdException w:name="Medium Grid 2 Accent 5" w:uiPriority="68"/>
+    <w:lsdException w:name="Medium Grid 3 Accent 5" w:uiPriority="69"/>
+    <w:lsdException w:name="Dark List Accent 5" w:uiPriority="70"/>
+    <w:lsdException w:name="Colorful Shading Accent 5" w:uiPriority="71"/>
+    <w:lsdException w:name="Colorful List Accent 5" w:uiPriority="72"/>
+    <w:lsdException w:name="Colorful Grid Accent 5" w:uiPriority="73"/>
+    <w:lsdException w:name="Light Shading Accent 6" w:uiPriority="60"/>
+    <w:lsdException w:name="Light List Accent 6" w:uiPriority="61"/>
+    <w:lsdException w:name="Light Grid Accent 6" w:uiPriority="62"/>
+    <w:lsdException w:name="Medium Shading 1 Accent 6" w:uiPriority="63"/>
+    <w:lsdException w:name="Medium Shading 2 Accent 6" w:uiPriority="64"/>
+    <w:lsdException w:name="Medium List 1 Accent 6" w:uiPriority="65"/>
+    <w:lsdException w:name="Medium List 2 Accent 6" w:uiPriority="66"/>
+    <w:lsdException w:name="Medium Grid 1 Accent 6" w:uiPriority="67"/>
+    <w:lsdException w:name="Medium Grid 2 Accent 6" w:uiPriority="68"/>
+    <w:lsdException w:name="Medium Grid 3 Accent 6" w:uiPriority="69"/>
+    <w:lsdException w:name="Dark List Accent 6" w:uiPriority="70"/>
+    <w:lsdException w:name="Colorful Shading Accent 6" w:uiPriority="71"/>
+    <w:lsdException w:name="Colorful List Accent 6" w:uiPriority="72"/>
+    <w:lsdException w:name="Colorful Grid Accent 6" w:uiPriority="73"/>
+    <w:lsdException w:name="Subtle Emphasis" w:uiPriority="19" w:qFormat="1"/>
+    <w:lsdException w:name="Intense Emphasis" w:uiPriority="21" w:qFormat="1"/>
+    <w:lsdException w:name="Subtle Reference" w:uiPriority="31" w:qFormat="1"/>
+    <w:lsdException w:name="Intense Reference" w:uiPriority="32" w:qFormat="1"/>
+    <w:lsdException w:name="Book Title" w:uiPriority="33" w:qFormat="1"/>
+    <w:lsdException w:name="Bibliography" w:semiHidden="1" w:uiPriority="37" w:unhideWhenUsed="1"/>
+    <w:lsdException w:name="TOC Heading" w:semiHidden="1" w:uiPriority="39" w:unhideWhenUsed="1" w:qFormat="1"/>
+    <w:lsdException w:name="Grid Table 4" w:uiPriority="49"/>
+    <w:lsdException w:name="Grid Table 5 Dark" w:uiPriority="50"/>
+    <w:lsdException w:name="Grid Table 6 Colorful" w:uiPriority="51"/>
+    <w:lsdException w:name="Grid Table 7 Colorful" w:uiPriority="52"/>
+    <w:lsdException w:name="Grid Table 1 Light Accent 1" w:uiPriority="46"/>
+    <w:lsdException w:name="Grid Table 2 Accent 1" w:uiPriority="47"/>
+    <w:lsdException w:name="Grid Table 3 Accent 1" w:uiPriority="48"/>
+    <w:lsdException w:name="Grid Table 4 Accent 1" w:uiPriority="49"/>
+    <w:lsdException w:name="Grid Table 5 Dark Accent 1" w:uiPriority="50"/>
+    <w:lsdException w:name="Grid Table 6 Colorful Accent 1" w:uiPriority="51"/>
+    <w:lsdException w:name="Grid Table 7 Colorful Accent 1" w:uiPriority="52"/>
+    <w:lsdException w:name="Grid Table 1 Light Accent 2" w:uiPriority="46"/>
+    <w:lsdException w:name="Grid Table 2 Accent 2" w:uiPriority="47"/>
+    <w:lsdException w:name="Grid Table 3 Accent 2" w:uiPriority="48"/>
+    <w:lsdException w:name="Grid Table 4 Accent 2" w:uiPriority="49"/>
+    <w:lsdException w:name="Grid Table 5 Dark Accent 2" w:uiPriority="50"/>
+    <w:lsdException w:name="Grid Table 6 Colorful Accent 2" w:uiPriority="51"/>
+    <w:lsdException w:name="Grid Table 7 Colorful Accent 2" w:uiPriority="52"/>
+    <w:lsdException w:name="Grid Table 1 Light Accent 3" w:uiPriority="46"/>
+    <w:lsdException w:name="Grid Table 2 Accent 3" w:uiPriority="47"/>
+    <w:lsdException w:name="Grid Table 3 Accent 3" w:uiPriority="48"/>
+    <w:lsdException w:name="Grid Table 4 Accent 3" w:uiPriority="49"/>
+    <w:lsdException w:name="Grid Table 5 Dark Accent 3" w:uiPriority="50"/>
+    <w:lsdException w:name="Grid Table 6 Colorful Accent 3" w:uiPriority="51"/>
+    <w:lsdException w:name="Grid Table 7 Colorful Accent 3" w:uiPriority="52"/>
+    <w:lsdException w:name="Grid Table 1 Light Accent 4" w:uiPriority="46"/>
+    <w:lsdException w:name="Grid Table 2 Accent 4" w:uiPriority="47"/>
+    <w:lsdException w:name="Grid Table 3 Accent 4" w:uiPriority="48"/>
+    <w:lsdException w:name="Grid Table 4 Accent 4" w:uiPriority="49"/>
+    <w:lsdException w:name="Grid Table 5 Dark Accent 4" w:uiPriority="50"/>
+    <w:lsdException w:name="Grid Table 6 Colorful Accent 4" w:uiPriority="51"/>
+    <w:lsdException w:name="Grid Table 7 Colorful Accent 4" w:uiPriority="52"/>
+    <w:lsdException w:name="Grid Table 1 Light Accent 5" w:uiPriority="46"/>
+    <w:lsdException w:name="Grid Table 2 Accent 5" w:uiPriority="47"/>
+    <w:lsdException w:name="Grid Table 3 Accent 5" w:uiPriority="48"/>
+    <w:lsdException w:name="Grid Table 4 Accent 5" w:uiPriority="49"/>
+    <w:lsdException w:name="Grid Table 5 Dark Accent 5" w:uiPriority="50"/>
+    <w:lsdException w:name="Grid Table 6 Colorful Accent 5" w:uiPriority="51"/>
+    <w:lsdException w:name="Grid Table 7 Colorful Accent 5" w:uiPriority="52"/>
+    <w:lsdException w:name="Grid Table 1 Light Accent 6" w:uiPriority="46"/>
+    <w:lsdException w:name="Grid Table 2 Accent 6" w:uiPriority="47"/>
+    <w:lsdException w:name="Grid Table 3 Accent 6" w:uiPriority="48"/>
+    <w:lsdException w:name="Grid Table 4 Accent 6" w:uiPriority="49"/>
+    <w:lsdException w:name="Grid Table 5 Dark Accent 6" w:uiPriority="50"/>
+    <w:lsdException w:name="Grid Table 6 Colorful Accent 6" w:uiPriority="51"/>
+    <w:lsdException w:name="Grid Table 7 Colorful Accent 6" w:uiPriority="52"/>
+    <w:lsdException w:name="List Table 1 Light" w:uiPriority="46"/>
+    <w:lsdException w:name="List Table 2" w:uiPriority="47"/>
+    <w:lsdException w:name="List Table 3" w:uiPriority="48"/>
+    <w:lsdException w:name="List Table 4" w:uiPriority="49"/>
+    <w:lsdException w:name="List Table 5 Dark" w:uiPriority="50"/>
+    <w:lsdException w:name="List Table 6 Colorful" w:uiPriority="51"/>
+    <w:lsdException w:name="List Table 7 Colorful" w:uiPriority="52"/>
+    <w:lsdException w:name="List Table 1 Light Accent 1" w:uiPriority="46"/>
+    <w:lsdException w:name="List Table 2 Accent 1" w:uiPriority="47"/>
+    <w:lsdException w:name="List Table 3 Accent 1" w:uiPriority="48"/>
+    <w:lsdException w:name="List Table 4 Accent 1" w:uiPriority="49"/>
+    <w:lsdException w:name="List Table 5 Dark Accent 1" w:uiPriority="50"/>
+    <w:lsdException w:name="List Table 6 Colorful Accent 1" w:uiPriority="51"/>
+    <w:lsdException w:name="List Table 7 Colorful Accent 1" w:uiPriority="52"/>
+    <w:lsdException w:name="List Table 1 Light Accent 2" w:uiPriority="46"/>
+    <w:lsdException w:name="List Table 2 Accent 2" w:uiPriority="47"/>
+    <w:lsdException w:name="List Table 3 Accent 2" w:uiPriority="48"/>
+    <w:lsdException w:name="List Table 4 Accent 2" w:uiPriority="49"/>
+    <w:lsdException w:name="List Table 5 Dark Accent 2" w:uiPriority="50"/>
+    <w:lsdException w:name="List Table 6 Colorful Accent 2" w:uiPriority="51"/>
+    <w:lsdException w:name="List Table 7 Colorful Accent 2" w:uiPriority="52"/>
+    <w:lsdException w:name="List Table 1 Light Accent 3" w:uiPriority="46"/>
+    <w:lsdException w:name="List Table 2 Accent 3" w:uiPriority="47"/>
+    <w:lsdException w:name="List Table 3 Accent 3" w:uiPriority="48"/>
+    <w:lsdException w:name="List Table 4 Accent 3" w:uiPriority="49"/>
+    <w:lsdException w:name="List Table 5 Dark Accent 3" w:uiPriority="50"/>
+    <w:lsdException w:name="List Table 6 Colorful Accent 3" w:uiPriority="51"/>
+    <w:lsdException w:name="List Table 7 Colorful Accent 3" w:uiPriority="52"/>
+    <w:lsdException w:name="List Table 1 Light Accent 4" w:uiPriority="46"/>
+    <w:lsdException w:name="List Table 2 Accent 4" w:uiPriority="47"/>
+    <w:lsdException w:name="List Table 3 Accent 4" w:uiPriority="48"/>
+    <w:lsdException w:name="List Table 4 Accent 4" w:uiPriority="49"/>
+    <w:lsdException w:name="List Table 5 Dark Accent 4" w:uiPriority="50"/>
+    <w:lsdException w:name="List Table 6 Colorful Accent 4" w:uiPriority="51"/>
+    <w:lsdException w:name="List Table 7 Colorful Accent 4" w:uiPriority="52"/>
+    <w:lsdException w:name="List Table 1 Light Accent 5" w:uiPriority="46"/>
+    <w:lsdException w:name="List Table 2 Accent 5" w:uiPriority="47"/>
+    <w:lsdException w:name="List Table 3 Accent 5" w:uiPriority="48"/>
+    <w:lsdException w:name="List Table 4 Accent 5" w:uiPriority="49"/>
+    <w:lsdException w:name="List Table 5 Dark Accent 5" w:uiPriority="50"/>
+    <w:lsdException w:name="List Table 6 Colorful Accent 5" w:uiPriority="51"/>
+    <w:lsdException w:name="List Table 7 Colorful Accent 5" w:uiPriority="52"/>
+    <w:lsdException w:name="List Table 1 Light Accent 6" w:uiPriority="46"/>
+    <w:lsdException w:name="List Table 2 Accent 6" w:uiPriority="47"/>
+    <w:lsdException w:name="List Table 3 Accent 6" w:uiPriority="48"/>
+    <w:lsdException w:name="List Table 4 Accent 6" w:uiPriority="49"/>
+    <w:lsdException w:name="List Table 5 Dark Accent 6" w:uiPriority="50"/>
+    <w:lsdException w:name="List Table 6 Colorful Accent 6" w:uiPriority="51"/>
+    <w:lsdException w:name="List Table 7 Colorful Accent 6" w:uiPriority="52"/>
   </w:latentStyles>
   <w:style w:type="paragraph" w:default="1" w:styleId="Normal">
     <w:name w:val="Normal"/>

</xml_diff>

<commit_message>
Added more to the Conclusion. Not completed!
</commit_message>
<xml_diff>
--- a/docs/Report/Conclusion.docx
+++ b/docs/Report/Conclusion.docx
@@ -14,6 +14,194 @@
         <w:t>Conclusion</w:t>
       </w:r>
       <w:bookmarkEnd w:id="0"/>
+    </w:p>
+    <w:p>
+      <w:pPr>
+        <w:jc w:val="both"/>
+        <w:rPr>
+          <w:sz w:val="28"/>
+          <w:szCs w:val="28"/>
+          <w:lang w:val="en-US"/>
+        </w:rPr>
+      </w:pPr>
+      <w:r>
+        <w:rPr>
+          <w:sz w:val="28"/>
+          <w:szCs w:val="28"/>
+          <w:lang w:val="en-US"/>
+        </w:rPr>
+        <w:t>This coursework has provided an overall view on the steps that must be follow to implement a data warehouse system in a University environment. More details about the business; the type of management; its objectives, values and missions; and detailed description about the Marketing Department is discussed on the first chapter.</w:t>
+      </w:r>
+    </w:p>
+    <w:p>
+      <w:pPr>
+        <w:jc w:val="both"/>
+        <w:rPr>
+          <w:sz w:val="28"/>
+          <w:szCs w:val="28"/>
+          <w:lang w:val="en-US"/>
+        </w:rPr>
+      </w:pPr>
+      <w:r>
+        <w:rPr>
+          <w:sz w:val="28"/>
+          <w:szCs w:val="28"/>
+          <w:lang w:val="en-US"/>
+        </w:rPr>
+        <w:t>Entity Relationship Diagram is displayed and described in detail on the following chapter. In additional there is a couple of paragraphs comparing the advantages and disadvantages of the ERD and the Data Warehouse systems.</w:t>
+      </w:r>
+    </w:p>
+    <w:p>
+      <w:pPr>
+        <w:jc w:val="both"/>
+        <w:rPr>
+          <w:sz w:val="28"/>
+          <w:szCs w:val="28"/>
+          <w:lang w:val="en-US"/>
+        </w:rPr>
+      </w:pPr>
+      <w:r>
+        <w:rPr>
+          <w:sz w:val="28"/>
+          <w:szCs w:val="28"/>
+          <w:lang w:val="en-US"/>
+        </w:rPr>
+        <w:t>3.</w:t>
+      </w:r>
+    </w:p>
+    <w:p>
+      <w:pPr>
+        <w:jc w:val="both"/>
+        <w:rPr>
+          <w:sz w:val="28"/>
+          <w:szCs w:val="28"/>
+          <w:lang w:val="en-US"/>
+        </w:rPr>
+      </w:pPr>
+      <w:r>
+        <w:rPr>
+          <w:sz w:val="28"/>
+          <w:szCs w:val="28"/>
+          <w:lang w:val="en-US"/>
+        </w:rPr>
+        <w:t>Data mart design</w:t>
+      </w:r>
+    </w:p>
+    <w:p>
+      <w:pPr>
+        <w:jc w:val="both"/>
+        <w:rPr>
+          <w:sz w:val="28"/>
+          <w:szCs w:val="28"/>
+          <w:lang w:val="en-US"/>
+        </w:rPr>
+      </w:pPr>
+      <w:r>
+        <w:rPr>
+          <w:sz w:val="28"/>
+          <w:szCs w:val="28"/>
+          <w:lang w:val="en-US"/>
+        </w:rPr>
+        <w:t>Subject and identification</w:t>
+      </w:r>
+    </w:p>
+    <w:p>
+      <w:pPr>
+        <w:jc w:val="both"/>
+        <w:rPr>
+          <w:sz w:val="28"/>
+          <w:szCs w:val="28"/>
+          <w:lang w:val="en-US"/>
+        </w:rPr>
+      </w:pPr>
+      <w:r>
+        <w:rPr>
+          <w:sz w:val="28"/>
+          <w:szCs w:val="28"/>
+          <w:lang w:val="en-US"/>
+        </w:rPr>
+        <w:t xml:space="preserve">Star schema </w:t>
+      </w:r>
+    </w:p>
+    <w:p>
+      <w:pPr>
+        <w:jc w:val="both"/>
+        <w:rPr>
+          <w:sz w:val="28"/>
+          <w:szCs w:val="28"/>
+          <w:lang w:val="en-US"/>
+        </w:rPr>
+      </w:pPr>
+      <w:r>
+        <w:rPr>
+          <w:sz w:val="28"/>
+          <w:szCs w:val="28"/>
+          <w:lang w:val="en-US"/>
+        </w:rPr>
+        <w:t>Granularity</w:t>
+      </w:r>
+    </w:p>
+    <w:p>
+      <w:pPr>
+        <w:jc w:val="both"/>
+        <w:rPr>
+          <w:sz w:val="28"/>
+          <w:szCs w:val="28"/>
+          <w:lang w:val="en-US"/>
+        </w:rPr>
+      </w:pPr>
+      <w:r>
+        <w:rPr>
+          <w:sz w:val="28"/>
+          <w:szCs w:val="28"/>
+          <w:lang w:val="en-US"/>
+        </w:rPr>
+        <w:t>Snowflake schema</w:t>
+      </w:r>
+    </w:p>
+    <w:p>
+      <w:pPr>
+        <w:jc w:val="both"/>
+        <w:rPr>
+          <w:sz w:val="28"/>
+          <w:szCs w:val="28"/>
+          <w:lang w:val="en-US"/>
+        </w:rPr>
+      </w:pPr>
+      <w:r>
+        <w:rPr>
+          <w:sz w:val="28"/>
+          <w:szCs w:val="28"/>
+          <w:lang w:val="en-US"/>
+        </w:rPr>
+        <w:t>…</w:t>
+      </w:r>
+    </w:p>
+    <w:p>
+      <w:pPr>
+        <w:jc w:val="both"/>
+        <w:rPr>
+          <w:sz w:val="28"/>
+          <w:szCs w:val="28"/>
+          <w:lang w:val="en-US"/>
+        </w:rPr>
+      </w:pPr>
+      <w:bookmarkStart w:id="1" w:name="_GoBack"/>
+      <w:bookmarkEnd w:id="1"/>
+    </w:p>
+    <w:p>
+      <w:pPr>
+        <w:spacing w:after="0" w:line="240" w:lineRule="auto"/>
+        <w:jc w:val="both"/>
+        <w:rPr>
+          <w:rStyle w:val="SubtleEmphasis"/>
+          <w:rFonts w:ascii="Arial" w:hAnsi="Arial" w:cs="Arial"/>
+          <w:i w:val="0"/>
+          <w:color w:val="auto"/>
+          <w:sz w:val="24"/>
+          <w:szCs w:val="24"/>
+        </w:rPr>
+      </w:pPr>
     </w:p>
     <w:p>
       <w:pPr>
@@ -427,7 +615,18 @@
           <w:szCs w:val="24"/>
           <w:lang w:val="en-US"/>
         </w:rPr>
-        <w:t xml:space="preserve">Each record contains real time and expiration time to identify </w:t>
+        <w:t xml:space="preserve">Each record </w:t>
+      </w:r>
+      <w:r>
+        <w:rPr>
+          <w:rFonts w:ascii="Arial" w:eastAsiaTheme="minorEastAsia" w:hAnsi="Arial" w:cs="Arial"/>
+          <w:color w:val="1A1A1A"/>
+          <w:sz w:val="24"/>
+          <w:szCs w:val="24"/>
+          <w:lang w:val="en-US"/>
+        </w:rPr>
+        <w:lastRenderedPageBreak/>
+        <w:t xml:space="preserve">contains real time and expiration time to identify </w:t>
       </w:r>
       <w:r>
         <w:rPr>
@@ -943,7 +1142,6 @@
           <w:sz w:val="24"/>
           <w:szCs w:val="24"/>
         </w:rPr>
-        <w:lastRenderedPageBreak/>
         <w:t xml:space="preserve">The biggest problem </w:t>
       </w:r>
       <w:r>
@@ -992,25 +1190,7 @@
           <w:sz w:val="24"/>
           <w:szCs w:val="24"/>
         </w:rPr>
-        <w:t>(</w:t>
-      </w:r>
-      <w:proofErr w:type="spellStart"/>
-      <w:r>
-        <w:rPr>
-          <w:rFonts w:ascii="Arial" w:hAnsi="Arial"/>
-          <w:sz w:val="24"/>
-          <w:szCs w:val="24"/>
-        </w:rPr>
-        <w:t>DWs</w:t>
-      </w:r>
-      <w:proofErr w:type="spellEnd"/>
-      <w:r>
-        <w:rPr>
-          <w:rFonts w:ascii="Arial" w:hAnsi="Arial"/>
-          <w:sz w:val="24"/>
-          <w:szCs w:val="24"/>
-        </w:rPr>
-        <w:t xml:space="preserve">) </w:t>
+        <w:t xml:space="preserve">(DWs) </w:t>
       </w:r>
       <w:r>
         <w:rPr>
@@ -1124,8 +1304,6 @@
         </w:rPr>
         <w:t>training to</w:t>
       </w:r>
-      <w:bookmarkStart w:id="1" w:name="_GoBack"/>
-      <w:bookmarkEnd w:id="1"/>
       <w:r>
         <w:rPr>
           <w:rFonts w:ascii="Arial" w:hAnsi="Arial"/>
@@ -1230,40 +1408,6 @@
           <w:szCs w:val="24"/>
         </w:rPr>
         <w:t>effects system vulnerability, such as the data leaks and data security, thus requires advance system monitoring and maintaining.</w:t>
-      </w:r>
-    </w:p>
-    <w:p>
-      <w:pPr>
-        <w:rPr>
-          <w:sz w:val="28"/>
-          <w:szCs w:val="28"/>
-          <w:lang w:val="en-US"/>
-        </w:rPr>
-      </w:pPr>
-      <w:r>
-        <w:rPr>
-          <w:sz w:val="28"/>
-          <w:szCs w:val="28"/>
-          <w:lang w:val="en-US"/>
-        </w:rPr>
-        <w:t>This coursework has provided an overall view on the steps that must be follow to implement a data warehouse system in a University environment. More details about the business; the type of management; its objectives, values and missions; and detailed description about the Marketing Department is discussed on the first chapter.</w:t>
-      </w:r>
-    </w:p>
-    <w:p>
-      <w:pPr>
-        <w:rPr>
-          <w:sz w:val="28"/>
-          <w:szCs w:val="28"/>
-          <w:lang w:val="en-US"/>
-        </w:rPr>
-      </w:pPr>
-      <w:r>
-        <w:rPr>
-          <w:sz w:val="28"/>
-          <w:szCs w:val="28"/>
-          <w:lang w:val="en-US"/>
-        </w:rPr>
-        <w:t xml:space="preserve">Entity Relationship Diagram is displayed on the following </w:t>
       </w:r>
     </w:p>
     <w:p>
@@ -1351,6 +1495,7 @@
           <w:noProof/>
           <w:sz w:val="28"/>
         </w:rPr>
+        <w:lastRenderedPageBreak/>
         <w:t xml:space="preserve">Oracle, 2014. Database Data Warehousing Guide. </w:t>
       </w:r>
       <w:r>

</xml_diff>